<commit_message>
preparation get ordinate SUBPARCELS
</commit_message>
<xml_diff>
--- a/TEST/14/result.docx
+++ b/TEST/14/result.docx
@@ -4917,6 +4917,3598 @@
         <w:gridCol w:w="271"/>
         <w:gridCol w:w="2991"/>
       </w:tblGrid>
+      <w:tr>
+        <w:trPr>
+          <w:trHeight w:val="322"/>
+        </w:trPr>
+        <w:tc>
+          <w:tcPr>
+            <w:tcW w:w="10206" w:type="dxa"/>
+            <w:gridSpan w:val="15"/>
+            <w:vAlign w:val="center"/>
+          </w:tcPr>
+          <w:p>
+            <w:pPr>
+              <w:jc w:val="center"/>
+              <w:rPr>
+                <w:b/>
+              </w:rPr>
+            </w:pPr>
+            <w:r>
+              <w:rPr>
+                <w:b/>
+              </w:rPr>
+              <w:t xml:space="preserve">Сведения о </w:t>
+            </w:r>
+            <w:r>
+              <w:rPr>
+                <w:b/>
+              </w:rPr>
+              <w:t>частях земельного участка</w:t>
+            </w:r>
+          </w:p>
+        </w:tc>
+      </w:tr>
+      <w:tr>
+        <w:tblPrEx>
+          <w:tblLook w:val="0000" w:firstRow="0" w:lastRow="0" w:firstColumn="0" w:lastColumn="0" w:noHBand="0" w:noVBand="0"/>
+        </w:tblPrEx>
+        <w:trPr>
+          <w:trHeight w:val="325"/>
+        </w:trPr>
+        <w:tc>
+          <w:tcPr>
+            <w:tcW w:w="10206" w:type="dxa"/>
+            <w:gridSpan w:val="15"/>
+            <w:vAlign w:val="center"/>
+          </w:tcPr>
+          <w:p>
+            <w:pPr>
+              <w:ind w:left="108"/>
+              <w:jc w:val="center"/>
+              <w:rPr>
+                <w:b/>
+                <w:sz w:val="20"/>
+                <w:szCs w:val="20"/>
+              </w:rPr>
+            </w:pPr>
+            <w:r>
+              <w:rPr>
+                <w:b/>
+                <w:sz w:val="20"/>
+                <w:szCs w:val="20"/>
+              </w:rPr>
+              <w:t>1. С</w:t>
+            </w:r>
+            <w:r>
+              <w:rPr>
+                <w:b/>
+                <w:sz w:val="20"/>
+                <w:szCs w:val="20"/>
+              </w:rPr>
+              <w:t>ведения о местоположении границ</w:t>
+            </w:r>
+            <w:r>
+              <w:rPr>
+                <w:b/>
+                <w:sz w:val="20"/>
+                <w:szCs w:val="20"/>
+              </w:rPr>
+              <w:t xml:space="preserve"> части земельного участка</w:t>
+            </w:r>
+          </w:p>
+        </w:tc>
+      </w:tr>
+      <w:tr>
+        <w:tblPrEx>
+          <w:tblLook w:val="0000" w:firstRow="0" w:lastRow="0" w:firstColumn="0" w:lastColumn="0" w:noHBand="0" w:noVBand="0"/>
+        </w:tblPrEx>
+        <w:trPr>
+          <w:trHeight w:val="325"/>
+        </w:trPr>
+        <w:tc>
+          <w:tcPr>
+            <w:tcW w:w="10206" w:type="dxa"/>
+            <w:gridSpan w:val="15"/>
+            <w:vAlign w:val="center"/>
+          </w:tcPr>
+          <w:p>
+            <w:pPr>
+              <w:rPr>
+                <w:b/>
+                <w:sz w:val="20"/>
+                <w:szCs w:val="20"/>
+              </w:rPr>
+            </w:pPr>
+            <w:r>
+              <w:rPr>
+                <w:b/>
+                <w:sz w:val="20"/>
+                <w:szCs w:val="20"/>
+              </w:rPr>
+              <w:t>Кадастровый номер (обозначение) земельного участка:</w:t>
+            </w:r>
+            <w:r>
+              <w:rPr>
+                <w:b/>
+                <w:sz w:val="20"/>
+                <w:szCs w:val="20"/>
+              </w:rPr>
+              <w:t xml:space="preserve"> </w:t>
+            </w:r>
+            <w:r>
+              <w:rPr>
+                <w:sz w:val="20"/>
+                <w:szCs w:val="20"/>
+                <w:u w:val="single"/>
+              </w:rPr>
+              <w:t xml:space="preserve">50:20:0000000:935</w:t>
+            </w:r>
+          </w:p>
+        </w:tc>
+      </w:tr>
+      <w:tr>
+        <w:tblPrEx>
+          <w:tblLook w:val="0000" w:firstRow="0" w:lastRow="0" w:firstColumn="0" w:lastColumn="0" w:noHBand="0" w:noVBand="0"/>
+        </w:tblPrEx>
+        <w:trPr>
+          <w:trHeight w:val="325"/>
+        </w:trPr>
+        <w:tc>
+          <w:tcPr>
+            <w:tcW w:w="10206" w:type="dxa"/>
+            <w:gridSpan w:val="15"/>
+            <w:vAlign w:val="center"/>
+          </w:tcPr>
+          <w:p>
+            <w:pPr>
+              <w:rPr>
+                <w:u w:val="single"/>
+              </w:rPr>
+            </w:pPr>
+            <w:r>
+              <w:rPr>
+                <w:b/>
+                <w:sz w:val="20"/>
+                <w:szCs w:val="20"/>
+              </w:rPr>
+              <w:t>Обозначение</w:t>
+            </w:r>
+            <w:r>
+              <w:rPr>
+                <w:b/>
+                <w:sz w:val="20"/>
+                <w:szCs w:val="20"/>
+                <w:lang w:val="en-US"/>
+              </w:rPr>
+              <w:t xml:space="preserve"> </w:t>
+            </w:r>
+            <w:r>
+              <w:rPr>
+                <w:b/>
+                <w:sz w:val="20"/>
+                <w:szCs w:val="20"/>
+              </w:rPr>
+              <w:t>части</w:t>
+            </w:r>
+            <w:bookmarkStart w:id="4" w:name="OLE_LINK28"/>
+            <w:bookmarkStart w:id="5" w:name="OLE_LINK29"/>
+            <w:r>
+              <w:rPr>
+                <w:b/>
+                <w:sz w:val="20"/>
+                <w:szCs w:val="20"/>
+                <w:lang w:val="en-US"/>
+              </w:rPr>
+              <w:t xml:space="preserve">: </w:t>
+            </w:r>
+            <w:r>
+              <w:rPr>
+                <w:sz w:val="20"/>
+                <w:szCs w:val="20"/>
+                <w:u w:val="single"/>
+                <w:lang w:val="en-US"/>
+              </w:rPr>
+              <w:t xml:space="preserve">/чзу1</w:t>
+            </w:r>
+            <w:bookmarkEnd w:id="4"/>
+            <w:bookmarkEnd w:id="5"/>
+          </w:p>
+        </w:tc>
+      </w:tr>
+      <w:tr>
+        <w:tblPrEx>
+          <w:tblLook w:val="0000" w:firstRow="0" w:lastRow="0" w:firstColumn="0" w:lastColumn="0" w:noHBand="0" w:noVBand="0"/>
+        </w:tblPrEx>
+        <w:trPr>
+          <w:trHeight w:val="325"/>
+        </w:trPr>
+        <w:tc>
+          <w:tcPr>
+            <w:tcW w:w="10206" w:type="dxa"/>
+            <w:gridSpan w:val="15"/>
+            <w:vAlign w:val="center"/>
+          </w:tcPr>
+          <w:p>
+            <w:pPr>
+              <w:rPr>
+                <w:b/>
+                <w:sz w:val="20"/>
+                <w:szCs w:val="20"/>
+                <w:lang w:val="en-US"/>
+              </w:rPr>
+            </w:pPr>
+            <w:r>
+              <w:rPr>
+                <w:b/>
+                <w:sz w:val="20"/>
+                <w:szCs w:val="20"/>
+              </w:rPr>
+              <w:t>Зона №</w:t>
+            </w:r>
+            <w:r>
+              <w:rPr>
+                <w:b/>
+                <w:sz w:val="20"/>
+                <w:szCs w:val="20"/>
+              </w:rPr>
+              <w:t xml:space="preserve"> </w:t>
+            </w:r>
+            <w:r>
+              <w:rPr>
+                <w:sz w:val="20"/>
+                <w:szCs w:val="20"/>
+                <w:u w:val="single"/>
+                <w:lang w:val="en-US"/>
+              </w:rPr>
+              <w:t/>
+            </w:r>
+          </w:p>
+        </w:tc>
+      </w:tr>
+      <w:tr>
+        <w:tblPrEx>
+          <w:tblLook w:val="0000" w:firstRow="0" w:lastRow="0" w:firstColumn="0" w:lastColumn="0" w:noHBand="0" w:noVBand="0"/>
+        </w:tblPrEx>
+        <w:trPr>
+          <w:trHeight w:val="700"/>
+        </w:trPr>
+        <w:tc>
+          <w:tcPr>
+            <w:tcW w:w="1497" w:type="dxa"/>
+            <w:gridSpan w:val="3"/>
+            <w:vMerge w:val="restart"/>
+            <w:vAlign w:val="center"/>
+          </w:tcPr>
+          <w:p>
+            <w:pPr>
+              <w:jc w:val="center"/>
+              <w:rPr>
+                <w:b/>
+                <w:sz w:val="20"/>
+                <w:szCs w:val="20"/>
+              </w:rPr>
+            </w:pPr>
+            <w:r>
+              <w:rPr>
+                <w:b/>
+                <w:sz w:val="20"/>
+                <w:szCs w:val="20"/>
+              </w:rPr>
+              <w:t>Обозначение х</w:t>
+            </w:r>
+            <w:r>
+              <w:rPr>
+                <w:b/>
+                <w:sz w:val="20"/>
+                <w:szCs w:val="20"/>
+              </w:rPr>
+              <w:t>арактерных точек границы</w:t>
+            </w:r>
+          </w:p>
+        </w:tc>
+        <w:tc>
+          <w:tcPr>
+            <w:tcW w:w="3215" w:type="dxa"/>
+            <w:gridSpan w:val="6"/>
+            <w:vAlign w:val="center"/>
+          </w:tcPr>
+          <w:p>
+            <w:pPr>
+              <w:ind w:left="108"/>
+              <w:jc w:val="center"/>
+              <w:rPr>
+                <w:b/>
+                <w:sz w:val="20"/>
+                <w:szCs w:val="20"/>
+              </w:rPr>
+            </w:pPr>
+            <w:r>
+              <w:rPr>
+                <w:b/>
+                <w:sz w:val="20"/>
+                <w:szCs w:val="20"/>
+              </w:rPr>
+              <w:t>Координаты, м</w:t>
+            </w:r>
+          </w:p>
+        </w:tc>
+        <w:tc>
+          <w:tcPr>
+            <w:tcW w:w="2503" w:type="dxa"/>
+            <w:gridSpan w:val="5"/>
+            <w:vMerge w:val="restart"/>
+            <w:vAlign w:val="center"/>
+          </w:tcPr>
+          <w:p>
+            <w:pPr>
+              <w:jc w:val="center"/>
+              <w:rPr>
+                <w:b/>
+                <w:sz w:val="20"/>
+                <w:szCs w:val="20"/>
+              </w:rPr>
+            </w:pPr>
+            <w:r>
+              <w:rPr>
+                <w:b/>
+                <w:sz w:val="20"/>
+                <w:szCs w:val="20"/>
+              </w:rPr>
+              <w:t xml:space="preserve">Средняя </w:t>
+            </w:r>
+            <w:r>
+              <w:rPr>
+                <w:b/>
+                <w:sz w:val="20"/>
+                <w:szCs w:val="20"/>
+              </w:rPr>
+              <w:t>квадратическая</w:t>
+            </w:r>
+            <w:r>
+              <w:rPr>
+                <w:b/>
+                <w:sz w:val="20"/>
+                <w:szCs w:val="20"/>
+              </w:rPr>
+              <w:t xml:space="preserve"> погрешность положения характерной точки (М</w:t>
+            </w:r>
+            <w:r>
+              <w:rPr>
+                <w:b/>
+                <w:sz w:val="20"/>
+                <w:szCs w:val="20"/>
+                <w:vertAlign w:val="subscript"/>
+                <w:lang w:val="en-US"/>
+              </w:rPr>
+              <w:t>t</w:t>
+            </w:r>
+            <w:r>
+              <w:rPr>
+                <w:b/>
+                <w:sz w:val="20"/>
+                <w:szCs w:val="20"/>
+              </w:rPr>
+              <w:t>), м</w:t>
+            </w:r>
+          </w:p>
+        </w:tc>
+        <w:tc>
+          <w:tcPr>
+            <w:tcW w:w="2991" w:type="dxa"/>
+            <w:vMerge w:val="restart"/>
+            <w:vAlign w:val="center"/>
+          </w:tcPr>
+          <w:p>
+            <w:pPr>
+              <w:ind w:left="-2"/>
+              <w:jc w:val="center"/>
+              <w:rPr>
+                <w:b/>
+                <w:sz w:val="20"/>
+                <w:szCs w:val="20"/>
+              </w:rPr>
+            </w:pPr>
+            <w:r>
+              <w:rPr>
+                <w:b/>
+                <w:sz w:val="20"/>
+                <w:szCs w:val="20"/>
+              </w:rPr>
+              <w:t>Описание закрепления точки</w:t>
+            </w:r>
+          </w:p>
+        </w:tc>
+      </w:tr>
+      <w:tr>
+        <w:tblPrEx>
+          <w:tblLook w:val="0000" w:firstRow="0" w:lastRow="0" w:firstColumn="0" w:lastColumn="0" w:noHBand="0" w:noVBand="0"/>
+        </w:tblPrEx>
+        <w:trPr>
+          <w:trHeight w:val="277"/>
+        </w:trPr>
+        <w:tc>
+          <w:tcPr>
+            <w:tcW w:w="1497" w:type="dxa"/>
+            <w:gridSpan w:val="3"/>
+            <w:vMerge/>
+            <w:vAlign w:val="center"/>
+          </w:tcPr>
+          <w:p>
+            <w:pPr>
+              <w:jc w:val="center"/>
+              <w:rPr>
+                <w:b/>
+                <w:sz w:val="20"/>
+                <w:szCs w:val="20"/>
+              </w:rPr>
+            </w:pPr>
+          </w:p>
+        </w:tc>
+        <w:tc>
+          <w:tcPr>
+            <w:tcW w:w="1682" w:type="dxa"/>
+            <w:gridSpan w:val="2"/>
+            <w:vAlign w:val="center"/>
+          </w:tcPr>
+          <w:p>
+            <w:pPr>
+              <w:ind w:left="-47" w:right="-46"/>
+              <w:jc w:val="center"/>
+              <w:rPr>
+                <w:b/>
+                <w:sz w:val="20"/>
+                <w:szCs w:val="20"/>
+                <w:lang w:val="en-US"/>
+              </w:rPr>
+            </w:pPr>
+            <w:r>
+              <w:rPr>
+                <w:b/>
+                <w:sz w:val="20"/>
+                <w:szCs w:val="20"/>
+                <w:lang w:val="en-US"/>
+              </w:rPr>
+              <w:t>X</w:t>
+            </w:r>
+          </w:p>
+        </w:tc>
+        <w:tc>
+          <w:tcPr>
+            <w:tcW w:w="1533" w:type="dxa"/>
+            <w:gridSpan w:val="4"/>
+            <w:vAlign w:val="center"/>
+          </w:tcPr>
+          <w:p>
+            <w:pPr>
+              <w:ind w:left="-28"/>
+              <w:jc w:val="center"/>
+              <w:rPr>
+                <w:b/>
+                <w:sz w:val="20"/>
+                <w:szCs w:val="20"/>
+                <w:lang w:val="en-US"/>
+              </w:rPr>
+            </w:pPr>
+            <w:r>
+              <w:rPr>
+                <w:b/>
+                <w:sz w:val="20"/>
+                <w:szCs w:val="20"/>
+                <w:lang w:val="en-US"/>
+              </w:rPr>
+              <w:t>Y</w:t>
+            </w:r>
+          </w:p>
+        </w:tc>
+        <w:tc>
+          <w:tcPr>
+            <w:tcW w:w="2503" w:type="dxa"/>
+            <w:gridSpan w:val="5"/>
+            <w:vMerge/>
+            <w:vAlign w:val="center"/>
+          </w:tcPr>
+          <w:p>
+            <w:pPr>
+              <w:rPr>
+                <w:b/>
+                <w:sz w:val="20"/>
+                <w:szCs w:val="20"/>
+              </w:rPr>
+            </w:pPr>
+          </w:p>
+        </w:tc>
+        <w:tc>
+          <w:tcPr>
+            <w:tcW w:w="2991" w:type="dxa"/>
+            <w:vMerge/>
+            <w:vAlign w:val="center"/>
+          </w:tcPr>
+          <w:p>
+            <w:pPr>
+              <w:ind w:left="-2"/>
+              <w:jc w:val="center"/>
+              <w:rPr>
+                <w:b/>
+                <w:sz w:val="20"/>
+                <w:szCs w:val="20"/>
+              </w:rPr>
+            </w:pPr>
+          </w:p>
+        </w:tc>
+      </w:tr>
+      <w:tr>
+        <w:tblPrEx>
+          <w:tblLook w:val="0000" w:firstRow="0" w:lastRow="0" w:firstColumn="0" w:lastColumn="0" w:noHBand="0" w:noVBand="0"/>
+        </w:tblPrEx>
+        <w:trPr>
+          <w:trHeight w:val="173"/>
+        </w:trPr>
+        <w:tc>
+          <w:tcPr>
+            <w:tcW w:w="1497" w:type="dxa"/>
+            <w:gridSpan w:val="3"/>
+          </w:tcPr>
+          <w:p>
+            <w:pPr>
+              <w:jc w:val="center"/>
+              <w:rPr>
+                <w:b/>
+                <w:sz w:val="20"/>
+                <w:szCs w:val="20"/>
+              </w:rPr>
+            </w:pPr>
+            <w:r>
+              <w:rPr>
+                <w:b/>
+                <w:sz w:val="20"/>
+                <w:szCs w:val="20"/>
+              </w:rPr>
+              <w:t>1</w:t>
+            </w:r>
+          </w:p>
+        </w:tc>
+        <w:tc>
+          <w:tcPr>
+            <w:tcW w:w="1682" w:type="dxa"/>
+            <w:gridSpan w:val="2"/>
+          </w:tcPr>
+          <w:p>
+            <w:pPr>
+              <w:ind w:left="-47" w:right="-46"/>
+              <w:jc w:val="center"/>
+              <w:rPr>
+                <w:b/>
+                <w:sz w:val="20"/>
+                <w:szCs w:val="20"/>
+              </w:rPr>
+            </w:pPr>
+            <w:r>
+              <w:rPr>
+                <w:b/>
+                <w:sz w:val="20"/>
+                <w:szCs w:val="20"/>
+              </w:rPr>
+              <w:t>2</w:t>
+            </w:r>
+          </w:p>
+        </w:tc>
+        <w:tc>
+          <w:tcPr>
+            <w:tcW w:w="1533" w:type="dxa"/>
+            <w:gridSpan w:val="4"/>
+          </w:tcPr>
+          <w:p>
+            <w:pPr>
+              <w:ind w:left="-28"/>
+              <w:jc w:val="center"/>
+              <w:rPr>
+                <w:b/>
+                <w:sz w:val="20"/>
+                <w:szCs w:val="20"/>
+              </w:rPr>
+            </w:pPr>
+            <w:r>
+              <w:rPr>
+                <w:b/>
+                <w:sz w:val="20"/>
+                <w:szCs w:val="20"/>
+              </w:rPr>
+              <w:t>3</w:t>
+            </w:r>
+          </w:p>
+        </w:tc>
+        <w:tc>
+          <w:tcPr>
+            <w:tcW w:w="2503" w:type="dxa"/>
+            <w:gridSpan w:val="5"/>
+          </w:tcPr>
+          <w:p>
+            <w:pPr>
+              <w:jc w:val="center"/>
+              <w:rPr>
+                <w:b/>
+                <w:sz w:val="20"/>
+                <w:szCs w:val="20"/>
+              </w:rPr>
+            </w:pPr>
+            <w:r>
+              <w:rPr>
+                <w:b/>
+                <w:sz w:val="20"/>
+                <w:szCs w:val="20"/>
+              </w:rPr>
+              <w:t>4</w:t>
+            </w:r>
+          </w:p>
+        </w:tc>
+        <w:tc>
+          <w:tcPr>
+            <w:tcW w:w="2991" w:type="dxa"/>
+          </w:tcPr>
+          <w:p>
+            <w:pPr>
+              <w:ind w:left="-2"/>
+              <w:jc w:val="center"/>
+              <w:rPr>
+                <w:b/>
+                <w:sz w:val="20"/>
+                <w:szCs w:val="20"/>
+              </w:rPr>
+            </w:pPr>
+            <w:r>
+              <w:rPr>
+                <w:b/>
+                <w:sz w:val="20"/>
+                <w:szCs w:val="20"/>
+              </w:rPr>
+              <w:t>5</w:t>
+            </w:r>
+          </w:p>
+        </w:tc>
+      </w:tr>
+      <w:tr>
+        <w:tblPrEx>
+          <w:tblLook w:val="0000" w:firstRow="0" w:lastRow="0" w:firstColumn="0" w:lastColumn="0" w:noHBand="0" w:noVBand="0"/>
+        </w:tblPrEx>
+        <w:trPr>
+          <w:trHeight w:val="189"/>
+        </w:trPr>
+        <w:tc>
+          <w:tcPr>
+            <w:tcW w:w="1497" w:type="dxa"/>
+            <w:gridSpan w:val="3"/>
+          </w:tcPr>
+          <w:p>
+            <w:pPr>
+              <w:jc w:val="center"/>
+              <w:rPr>
+                <w:sz w:val="20"/>
+                <w:szCs w:val="20"/>
+              </w:rPr>
+            </w:pPr>
+            <w:r>
+              <w:rPr>
+                <w:sz w:val="20"/>
+                <w:szCs w:val="20"/>
+              </w:rPr>
+              <w:t>н1</w:t>
+            </w:r>
+          </w:p>
+        </w:tc>
+        <w:tc>
+          <w:tcPr>
+            <w:tcW w:w="1682" w:type="dxa"/>
+            <w:gridSpan w:val="2"/>
+          </w:tcPr>
+          <w:p>
+            <w:pPr>
+              <w:jc w:val="center"/>
+              <w:rPr>
+                <w:sz w:val="20"/>
+                <w:szCs w:val="20"/>
+                <w:lang w:val="en-US"/>
+              </w:rPr>
+            </w:pPr>
+            <w:r>
+              <w:rPr>
+                <w:sz w:val="20"/>
+                <w:szCs w:val="20"/>
+                <w:lang w:val="en-US"/>
+              </w:rPr>
+              <w:t>461655.8</w:t>
+            </w:r>
+          </w:p>
+        </w:tc>
+        <w:tc>
+          <w:tcPr>
+            <w:tcW w:w="1533" w:type="dxa"/>
+            <w:gridSpan w:val="4"/>
+          </w:tcPr>
+          <w:p>
+            <w:pPr>
+              <w:jc w:val="center"/>
+              <w:rPr>
+                <w:sz w:val="20"/>
+                <w:szCs w:val="20"/>
+                <w:lang w:val="en-US"/>
+              </w:rPr>
+            </w:pPr>
+            <w:r>
+              <w:rPr>
+                <w:sz w:val="20"/>
+                <w:szCs w:val="20"/>
+                <w:lang w:val="en-US"/>
+              </w:rPr>
+              <w:t>2177624.11</w:t>
+            </w:r>
+          </w:p>
+        </w:tc>
+        <w:tc>
+          <w:tcPr>
+            <w:tcW w:w="2503" w:type="dxa"/>
+            <w:gridSpan w:val="5"/>
+          </w:tcPr>
+          <w:p>
+            <w:pPr>
+              <w:jc w:val="center"/>
+              <w:rPr>
+                <w:sz w:val="20"/>
+                <w:szCs w:val="20"/>
+                <w:lang w:val="en-US"/>
+              </w:rPr>
+            </w:pPr>
+            <w:r>
+              <w:rPr>
+                <w:sz w:val="20"/>
+                <w:szCs w:val="20"/>
+                <w:lang w:val="en-US"/>
+              </w:rPr>
+              <w:t>0.5</w:t>
+            </w:r>
+          </w:p>
+        </w:tc>
+        <w:tc>
+          <w:tcPr>
+            <w:tcW w:w="2991" w:type="dxa"/>
+          </w:tcPr>
+          <w:p>
+            <w:pPr>
+              <w:jc w:val="center"/>
+              <w:rPr>
+                <w:sz w:val="20"/>
+                <w:szCs w:val="20"/>
+                <w:lang w:val="en-US"/>
+              </w:rPr>
+            </w:pPr>
+            <w:r>
+              <w:rPr>
+                <w:sz w:val="20"/>
+                <w:szCs w:val="20"/>
+              </w:rPr>
+              <w:t>–</w:t>
+            </w:r>
+          </w:p>
+        </w:tc>
+      </w:tr>
+      <w:tr>
+        <w:tblPrEx>
+          <w:tblLook w:val="0000" w:firstRow="0" w:lastRow="0" w:firstColumn="0" w:lastColumn="0" w:noHBand="0" w:noVBand="0"/>
+        </w:tblPrEx>
+        <w:trPr>
+          <w:trHeight w:val="189"/>
+        </w:trPr>
+        <w:tc>
+          <w:tcPr>
+            <w:tcW w:w="1497" w:type="dxa"/>
+            <w:gridSpan w:val="3"/>
+          </w:tcPr>
+          <w:p>
+            <w:pPr>
+              <w:jc w:val="center"/>
+              <w:rPr>
+                <w:sz w:val="20"/>
+                <w:szCs w:val="20"/>
+              </w:rPr>
+            </w:pPr>
+            <w:r>
+              <w:rPr>
+                <w:sz w:val="20"/>
+                <w:szCs w:val="20"/>
+              </w:rPr>
+              <w:t>н5</w:t>
+            </w:r>
+          </w:p>
+        </w:tc>
+        <w:tc>
+          <w:tcPr>
+            <w:tcW w:w="1682" w:type="dxa"/>
+            <w:gridSpan w:val="2"/>
+          </w:tcPr>
+          <w:p>
+            <w:pPr>
+              <w:jc w:val="center"/>
+              <w:rPr>
+                <w:sz w:val="20"/>
+                <w:szCs w:val="20"/>
+                <w:lang w:val="en-US"/>
+              </w:rPr>
+            </w:pPr>
+            <w:r>
+              <w:rPr>
+                <w:sz w:val="20"/>
+                <w:szCs w:val="20"/>
+                <w:lang w:val="en-US"/>
+              </w:rPr>
+              <w:t>461637.46</w:t>
+            </w:r>
+          </w:p>
+        </w:tc>
+        <w:tc>
+          <w:tcPr>
+            <w:tcW w:w="1533" w:type="dxa"/>
+            <w:gridSpan w:val="4"/>
+          </w:tcPr>
+          <w:p>
+            <w:pPr>
+              <w:jc w:val="center"/>
+              <w:rPr>
+                <w:sz w:val="20"/>
+                <w:szCs w:val="20"/>
+                <w:lang w:val="en-US"/>
+              </w:rPr>
+            </w:pPr>
+            <w:r>
+              <w:rPr>
+                <w:sz w:val="20"/>
+                <w:szCs w:val="20"/>
+                <w:lang w:val="en-US"/>
+              </w:rPr>
+              <w:t>2177612.52</w:t>
+            </w:r>
+          </w:p>
+        </w:tc>
+        <w:tc>
+          <w:tcPr>
+            <w:tcW w:w="2503" w:type="dxa"/>
+            <w:gridSpan w:val="5"/>
+          </w:tcPr>
+          <w:p>
+            <w:pPr>
+              <w:jc w:val="center"/>
+              <w:rPr>
+                <w:sz w:val="20"/>
+                <w:szCs w:val="20"/>
+                <w:lang w:val="en-US"/>
+              </w:rPr>
+            </w:pPr>
+            <w:r>
+              <w:rPr>
+                <w:sz w:val="20"/>
+                <w:szCs w:val="20"/>
+                <w:lang w:val="en-US"/>
+              </w:rPr>
+              <w:t>0.5</w:t>
+            </w:r>
+          </w:p>
+        </w:tc>
+        <w:tc>
+          <w:tcPr>
+            <w:tcW w:w="2991" w:type="dxa"/>
+          </w:tcPr>
+          <w:p>
+            <w:pPr>
+              <w:jc w:val="center"/>
+              <w:rPr>
+                <w:sz w:val="20"/>
+                <w:szCs w:val="20"/>
+                <w:lang w:val="en-US"/>
+              </w:rPr>
+            </w:pPr>
+            <w:r>
+              <w:rPr>
+                <w:sz w:val="20"/>
+                <w:szCs w:val="20"/>
+              </w:rPr>
+              <w:t>–</w:t>
+            </w:r>
+          </w:p>
+        </w:tc>
+      </w:tr>
+      <w:tr>
+        <w:tblPrEx>
+          <w:tblLook w:val="0000" w:firstRow="0" w:lastRow="0" w:firstColumn="0" w:lastColumn="0" w:noHBand="0" w:noVBand="0"/>
+        </w:tblPrEx>
+        <w:trPr>
+          <w:trHeight w:val="189"/>
+        </w:trPr>
+        <w:tc>
+          <w:tcPr>
+            <w:tcW w:w="1497" w:type="dxa"/>
+            <w:gridSpan w:val="3"/>
+          </w:tcPr>
+          <w:p>
+            <w:pPr>
+              <w:jc w:val="center"/>
+              <w:rPr>
+                <w:sz w:val="20"/>
+                <w:szCs w:val="20"/>
+              </w:rPr>
+            </w:pPr>
+            <w:r>
+              <w:rPr>
+                <w:sz w:val="20"/>
+                <w:szCs w:val="20"/>
+              </w:rPr>
+              <w:t>н4</w:t>
+            </w:r>
+          </w:p>
+        </w:tc>
+        <w:tc>
+          <w:tcPr>
+            <w:tcW w:w="1682" w:type="dxa"/>
+            <w:gridSpan w:val="2"/>
+          </w:tcPr>
+          <w:p>
+            <w:pPr>
+              <w:jc w:val="center"/>
+              <w:rPr>
+                <w:sz w:val="20"/>
+                <w:szCs w:val="20"/>
+                <w:lang w:val="en-US"/>
+              </w:rPr>
+            </w:pPr>
+            <w:r>
+              <w:rPr>
+                <w:sz w:val="20"/>
+                <w:szCs w:val="20"/>
+                <w:lang w:val="en-US"/>
+              </w:rPr>
+              <w:t>461603.14</w:t>
+            </w:r>
+          </w:p>
+        </w:tc>
+        <w:tc>
+          <w:tcPr>
+            <w:tcW w:w="1533" w:type="dxa"/>
+            <w:gridSpan w:val="4"/>
+          </w:tcPr>
+          <w:p>
+            <w:pPr>
+              <w:jc w:val="center"/>
+              <w:rPr>
+                <w:sz w:val="20"/>
+                <w:szCs w:val="20"/>
+                <w:lang w:val="en-US"/>
+              </w:rPr>
+            </w:pPr>
+            <w:r>
+              <w:rPr>
+                <w:sz w:val="20"/>
+                <w:szCs w:val="20"/>
+                <w:lang w:val="en-US"/>
+              </w:rPr>
+              <w:t>2177666.06</w:t>
+            </w:r>
+          </w:p>
+        </w:tc>
+        <w:tc>
+          <w:tcPr>
+            <w:tcW w:w="2503" w:type="dxa"/>
+            <w:gridSpan w:val="5"/>
+          </w:tcPr>
+          <w:p>
+            <w:pPr>
+              <w:jc w:val="center"/>
+              <w:rPr>
+                <w:sz w:val="20"/>
+                <w:szCs w:val="20"/>
+                <w:lang w:val="en-US"/>
+              </w:rPr>
+            </w:pPr>
+            <w:r>
+              <w:rPr>
+                <w:sz w:val="20"/>
+                <w:szCs w:val="20"/>
+                <w:lang w:val="en-US"/>
+              </w:rPr>
+              <w:t>0.5</w:t>
+            </w:r>
+          </w:p>
+        </w:tc>
+        <w:tc>
+          <w:tcPr>
+            <w:tcW w:w="2991" w:type="dxa"/>
+          </w:tcPr>
+          <w:p>
+            <w:pPr>
+              <w:jc w:val="center"/>
+              <w:rPr>
+                <w:sz w:val="20"/>
+                <w:szCs w:val="20"/>
+                <w:lang w:val="en-US"/>
+              </w:rPr>
+            </w:pPr>
+            <w:r>
+              <w:rPr>
+                <w:sz w:val="20"/>
+                <w:szCs w:val="20"/>
+              </w:rPr>
+              <w:t>–</w:t>
+            </w:r>
+          </w:p>
+        </w:tc>
+      </w:tr>
+      <w:tr>
+        <w:tblPrEx>
+          <w:tblLook w:val="0000" w:firstRow="0" w:lastRow="0" w:firstColumn="0" w:lastColumn="0" w:noHBand="0" w:noVBand="0"/>
+        </w:tblPrEx>
+        <w:trPr>
+          <w:trHeight w:val="189"/>
+        </w:trPr>
+        <w:tc>
+          <w:tcPr>
+            <w:tcW w:w="1497" w:type="dxa"/>
+            <w:gridSpan w:val="3"/>
+          </w:tcPr>
+          <w:p>
+            <w:pPr>
+              <w:jc w:val="center"/>
+              <w:rPr>
+                <w:sz w:val="20"/>
+                <w:szCs w:val="20"/>
+              </w:rPr>
+            </w:pPr>
+            <w:r>
+              <w:rPr>
+                <w:sz w:val="20"/>
+                <w:szCs w:val="20"/>
+              </w:rPr>
+              <w:t>н3</w:t>
+            </w:r>
+          </w:p>
+        </w:tc>
+        <w:tc>
+          <w:tcPr>
+            <w:tcW w:w="1682" w:type="dxa"/>
+            <w:gridSpan w:val="2"/>
+          </w:tcPr>
+          <w:p>
+            <w:pPr>
+              <w:jc w:val="center"/>
+              <w:rPr>
+                <w:sz w:val="20"/>
+                <w:szCs w:val="20"/>
+                <w:lang w:val="en-US"/>
+              </w:rPr>
+            </w:pPr>
+            <w:r>
+              <w:rPr>
+                <w:sz w:val="20"/>
+                <w:szCs w:val="20"/>
+                <w:lang w:val="en-US"/>
+              </w:rPr>
+              <w:t>461620.15</w:t>
+            </w:r>
+          </w:p>
+        </w:tc>
+        <w:tc>
+          <w:tcPr>
+            <w:tcW w:w="1533" w:type="dxa"/>
+            <w:gridSpan w:val="4"/>
+          </w:tcPr>
+          <w:p>
+            <w:pPr>
+              <w:jc w:val="center"/>
+              <w:rPr>
+                <w:sz w:val="20"/>
+                <w:szCs w:val="20"/>
+                <w:lang w:val="en-US"/>
+              </w:rPr>
+            </w:pPr>
+            <w:r>
+              <w:rPr>
+                <w:sz w:val="20"/>
+                <w:szCs w:val="20"/>
+                <w:lang w:val="en-US"/>
+              </w:rPr>
+              <w:t>2177676.84</w:t>
+            </w:r>
+          </w:p>
+        </w:tc>
+        <w:tc>
+          <w:tcPr>
+            <w:tcW w:w="2503" w:type="dxa"/>
+            <w:gridSpan w:val="5"/>
+          </w:tcPr>
+          <w:p>
+            <w:pPr>
+              <w:jc w:val="center"/>
+              <w:rPr>
+                <w:sz w:val="20"/>
+                <w:szCs w:val="20"/>
+                <w:lang w:val="en-US"/>
+              </w:rPr>
+            </w:pPr>
+            <w:r>
+              <w:rPr>
+                <w:sz w:val="20"/>
+                <w:szCs w:val="20"/>
+                <w:lang w:val="en-US"/>
+              </w:rPr>
+              <w:t>0.5</w:t>
+            </w:r>
+          </w:p>
+        </w:tc>
+        <w:tc>
+          <w:tcPr>
+            <w:tcW w:w="2991" w:type="dxa"/>
+          </w:tcPr>
+          <w:p>
+            <w:pPr>
+              <w:jc w:val="center"/>
+              <w:rPr>
+                <w:sz w:val="20"/>
+                <w:szCs w:val="20"/>
+                <w:lang w:val="en-US"/>
+              </w:rPr>
+            </w:pPr>
+            <w:r>
+              <w:rPr>
+                <w:sz w:val="20"/>
+                <w:szCs w:val="20"/>
+              </w:rPr>
+              <w:t>–</w:t>
+            </w:r>
+          </w:p>
+        </w:tc>
+      </w:tr>
+      <w:tr>
+        <w:tblPrEx>
+          <w:tblLook w:val="0000" w:firstRow="0" w:lastRow="0" w:firstColumn="0" w:lastColumn="0" w:noHBand="0" w:noVBand="0"/>
+        </w:tblPrEx>
+        <w:trPr>
+          <w:trHeight w:val="189"/>
+        </w:trPr>
+        <w:tc>
+          <w:tcPr>
+            <w:tcW w:w="1497" w:type="dxa"/>
+            <w:gridSpan w:val="3"/>
+          </w:tcPr>
+          <w:p>
+            <w:pPr>
+              <w:jc w:val="center"/>
+              <w:rPr>
+                <w:sz w:val="20"/>
+                <w:szCs w:val="20"/>
+              </w:rPr>
+            </w:pPr>
+            <w:r>
+              <w:rPr>
+                <w:sz w:val="20"/>
+                <w:szCs w:val="20"/>
+              </w:rPr>
+              <w:t>н2</w:t>
+            </w:r>
+          </w:p>
+        </w:tc>
+        <w:tc>
+          <w:tcPr>
+            <w:tcW w:w="1682" w:type="dxa"/>
+            <w:gridSpan w:val="2"/>
+          </w:tcPr>
+          <w:p>
+            <w:pPr>
+              <w:jc w:val="center"/>
+              <w:rPr>
+                <w:sz w:val="20"/>
+                <w:szCs w:val="20"/>
+                <w:lang w:val="en-US"/>
+              </w:rPr>
+            </w:pPr>
+            <w:r>
+              <w:rPr>
+                <w:sz w:val="20"/>
+                <w:szCs w:val="20"/>
+                <w:lang w:val="en-US"/>
+              </w:rPr>
+              <w:t>461621.36</w:t>
+            </w:r>
+          </w:p>
+        </w:tc>
+        <w:tc>
+          <w:tcPr>
+            <w:tcW w:w="1533" w:type="dxa"/>
+            <w:gridSpan w:val="4"/>
+          </w:tcPr>
+          <w:p>
+            <w:pPr>
+              <w:jc w:val="center"/>
+              <w:rPr>
+                <w:sz w:val="20"/>
+                <w:szCs w:val="20"/>
+                <w:lang w:val="en-US"/>
+              </w:rPr>
+            </w:pPr>
+            <w:r>
+              <w:rPr>
+                <w:sz w:val="20"/>
+                <w:szCs w:val="20"/>
+                <w:lang w:val="en-US"/>
+              </w:rPr>
+              <w:t>2177677.6</w:t>
+            </w:r>
+          </w:p>
+        </w:tc>
+        <w:tc>
+          <w:tcPr>
+            <w:tcW w:w="2503" w:type="dxa"/>
+            <w:gridSpan w:val="5"/>
+          </w:tcPr>
+          <w:p>
+            <w:pPr>
+              <w:jc w:val="center"/>
+              <w:rPr>
+                <w:sz w:val="20"/>
+                <w:szCs w:val="20"/>
+                <w:lang w:val="en-US"/>
+              </w:rPr>
+            </w:pPr>
+            <w:r>
+              <w:rPr>
+                <w:sz w:val="20"/>
+                <w:szCs w:val="20"/>
+                <w:lang w:val="en-US"/>
+              </w:rPr>
+              <w:t>0.5</w:t>
+            </w:r>
+          </w:p>
+        </w:tc>
+        <w:tc>
+          <w:tcPr>
+            <w:tcW w:w="2991" w:type="dxa"/>
+          </w:tcPr>
+          <w:p>
+            <w:pPr>
+              <w:jc w:val="center"/>
+              <w:rPr>
+                <w:sz w:val="20"/>
+                <w:szCs w:val="20"/>
+                <w:lang w:val="en-US"/>
+              </w:rPr>
+            </w:pPr>
+            <w:r>
+              <w:rPr>
+                <w:sz w:val="20"/>
+                <w:szCs w:val="20"/>
+              </w:rPr>
+              <w:t>–</w:t>
+            </w:r>
+          </w:p>
+        </w:tc>
+      </w:tr>
+      <w:tr>
+        <w:tblPrEx>
+          <w:tblLook w:val="0000" w:firstRow="0" w:lastRow="0" w:firstColumn="0" w:lastColumn="0" w:noHBand="0" w:noVBand="0"/>
+        </w:tblPrEx>
+        <w:trPr>
+          <w:trHeight w:val="189"/>
+        </w:trPr>
+        <w:tc>
+          <w:tcPr>
+            <w:tcW w:w="1497" w:type="dxa"/>
+            <w:gridSpan w:val="3"/>
+          </w:tcPr>
+          <w:p>
+            <w:pPr>
+              <w:jc w:val="center"/>
+              <w:rPr>
+                <w:sz w:val="20"/>
+                <w:szCs w:val="20"/>
+              </w:rPr>
+            </w:pPr>
+            <w:r>
+              <w:rPr>
+                <w:sz w:val="20"/>
+                <w:szCs w:val="20"/>
+              </w:rPr>
+              <w:t>н1</w:t>
+            </w:r>
+          </w:p>
+        </w:tc>
+        <w:tc>
+          <w:tcPr>
+            <w:tcW w:w="1682" w:type="dxa"/>
+            <w:gridSpan w:val="2"/>
+          </w:tcPr>
+          <w:p>
+            <w:pPr>
+              <w:jc w:val="center"/>
+              <w:rPr>
+                <w:sz w:val="20"/>
+                <w:szCs w:val="20"/>
+                <w:lang w:val="en-US"/>
+              </w:rPr>
+            </w:pPr>
+            <w:r>
+              <w:rPr>
+                <w:sz w:val="20"/>
+                <w:szCs w:val="20"/>
+                <w:lang w:val="en-US"/>
+              </w:rPr>
+              <w:t>461655.8</w:t>
+            </w:r>
+          </w:p>
+        </w:tc>
+        <w:tc>
+          <w:tcPr>
+            <w:tcW w:w="1533" w:type="dxa"/>
+            <w:gridSpan w:val="4"/>
+          </w:tcPr>
+          <w:p>
+            <w:pPr>
+              <w:jc w:val="center"/>
+              <w:rPr>
+                <w:sz w:val="20"/>
+                <w:szCs w:val="20"/>
+                <w:lang w:val="en-US"/>
+              </w:rPr>
+            </w:pPr>
+            <w:r>
+              <w:rPr>
+                <w:sz w:val="20"/>
+                <w:szCs w:val="20"/>
+                <w:lang w:val="en-US"/>
+              </w:rPr>
+              <w:t>2177624.11</w:t>
+            </w:r>
+          </w:p>
+        </w:tc>
+        <w:tc>
+          <w:tcPr>
+            <w:tcW w:w="2503" w:type="dxa"/>
+            <w:gridSpan w:val="5"/>
+          </w:tcPr>
+          <w:p>
+            <w:pPr>
+              <w:jc w:val="center"/>
+              <w:rPr>
+                <w:sz w:val="20"/>
+                <w:szCs w:val="20"/>
+                <w:lang w:val="en-US"/>
+              </w:rPr>
+            </w:pPr>
+            <w:r>
+              <w:rPr>
+                <w:sz w:val="20"/>
+                <w:szCs w:val="20"/>
+                <w:lang w:val="en-US"/>
+              </w:rPr>
+              <w:t>0.5</w:t>
+            </w:r>
+          </w:p>
+        </w:tc>
+        <w:tc>
+          <w:tcPr>
+            <w:tcW w:w="2991" w:type="dxa"/>
+          </w:tcPr>
+          <w:p>
+            <w:pPr>
+              <w:jc w:val="center"/>
+              <w:rPr>
+                <w:sz w:val="20"/>
+                <w:szCs w:val="20"/>
+                <w:lang w:val="en-US"/>
+              </w:rPr>
+            </w:pPr>
+            <w:r>
+              <w:rPr>
+                <w:sz w:val="20"/>
+                <w:szCs w:val="20"/>
+              </w:rPr>
+              <w:t>–</w:t>
+            </w:r>
+          </w:p>
+        </w:tc>
+      </w:tr>
+      <w:tr>
+        <w:tblPrEx>
+          <w:tblLook w:val="0000" w:firstRow="0" w:lastRow="0" w:firstColumn="0" w:lastColumn="0" w:noHBand="0" w:noVBand="0"/>
+        </w:tblPrEx>
+        <w:trPr>
+          <w:trHeight w:val="189"/>
+        </w:trPr>
+        <w:tc>
+          <w:tcPr>
+            <w:tcW w:w="10206" w:type="dxa"/>
+            <w:gridSpan w:val="15"/>
+          </w:tcPr>
+          <w:p>
+            <w:pPr>
+              <w:rPr>
+                <w:bCs/>
+                <w:sz w:val="22"/>
+                <w:szCs w:val="22"/>
+                <w:lang w:val="en-US"/>
+              </w:rPr>
+            </w:pPr>
+            <w:r>
+              <w:rPr>
+                <w:bCs/>
+                <w:sz w:val="22"/>
+                <w:szCs w:val="22"/>
+                <w:lang w:val="en-US"/>
+              </w:rPr>
+              <w:t>%tr else %}</w:t>
+            </w:r>
+          </w:p>
+        </w:tc>
+      </w:tr>
+      <w:tr>
+        <w:tblPrEx>
+          <w:tblLook w:val="0000" w:firstRow="0" w:lastRow="0" w:firstColumn="0" w:lastColumn="0" w:noHBand="0" w:noVBand="0"/>
+        </w:tblPrEx>
+        <w:trPr>
+          <w:trHeight w:val="189"/>
+        </w:trPr>
+        <w:tc>
+          <w:tcPr>
+            <w:tcW w:w="10206" w:type="dxa"/>
+            <w:gridSpan w:val="15"/>
+            <w:tcBorders>
+              <w:top w:val="single" w:sz="4" w:space="0" w:color="auto"/>
+              <w:left w:val="single" w:sz="4" w:space="0" w:color="auto"/>
+              <w:bottom w:val="single" w:sz="4" w:space="0" w:color="auto"/>
+              <w:right w:val="single" w:sz="4" w:space="0" w:color="auto"/>
+            </w:tcBorders>
+          </w:tcPr>
+          <w:p>
+            <w:pPr>
+              <w:rPr>
+                <w:b/>
+                <w:bCs/>
+                <w:sz w:val="22"/>
+                <w:szCs w:val="22"/>
+                <w:lang w:val="en-US"/>
+              </w:rPr>
+            </w:pPr>
+            <w:r>
+              <w:br w:type="page"/>
+            </w:r>
+            <w:r>
+              <w:rPr>
+                <w:b/>
+                <w:bCs/>
+                <w:sz w:val="22"/>
+                <w:szCs w:val="22"/>
+                <w:lang w:val="en-US"/>
+              </w:rPr>
+              <w:t xml:space="preserve">Обозначение части: </w:t>
+            </w:r>
+          </w:p>
+        </w:tc>
+      </w:tr>
+      <w:tr>
+        <w:tblPrEx>
+          <w:tblLook w:val="0000" w:firstRow="0" w:lastRow="0" w:firstColumn="0" w:lastColumn="0" w:noHBand="0" w:noVBand="0"/>
+        </w:tblPrEx>
+        <w:trPr>
+          <w:trHeight w:val="189"/>
+        </w:trPr>
+        <w:tc>
+          <w:tcPr>
+            <w:tcW w:w="10206" w:type="dxa"/>
+            <w:gridSpan w:val="15"/>
+            <w:tcBorders>
+              <w:top w:val="single" w:sz="4" w:space="0" w:color="auto"/>
+              <w:left w:val="single" w:sz="4" w:space="0" w:color="auto"/>
+              <w:bottom w:val="single" w:sz="4" w:space="0" w:color="auto"/>
+              <w:right w:val="single" w:sz="4" w:space="0" w:color="auto"/>
+            </w:tcBorders>
+          </w:tcPr>
+          <w:p>
+            <w:pPr>
+              <w:rPr>
+                <w:bCs/>
+                <w:sz w:val="22"/>
+                <w:szCs w:val="22"/>
+                <w:lang w:val="en-US"/>
+              </w:rPr>
+            </w:pPr>
+            <w:r>
+              <w:rPr>
+                <w:bCs/>
+                <w:sz w:val="22"/>
+                <w:szCs w:val="22"/>
+                <w:lang w:val="en-US"/>
+              </w:rPr>
+              <w:t>Зона № </w:t>
+            </w:r>
+          </w:p>
+        </w:tc>
+      </w:tr>
+      <w:tr>
+        <w:tblPrEx>
+          <w:tblLook w:val="0000" w:firstRow="0" w:lastRow="0" w:firstColumn="0" w:lastColumn="0" w:noHBand="0" w:noVBand="0"/>
+        </w:tblPrEx>
+        <w:trPr>
+          <w:trHeight w:val="700"/>
+        </w:trPr>
+        <w:tc>
+          <w:tcPr>
+            <w:tcW w:w="1497" w:type="dxa"/>
+            <w:gridSpan w:val="3"/>
+            <w:vMerge w:val="restart"/>
+            <w:vAlign w:val="center"/>
+          </w:tcPr>
+          <w:p>
+            <w:pPr>
+              <w:jc w:val="center"/>
+              <w:rPr>
+                <w:b/>
+                <w:sz w:val="20"/>
+                <w:szCs w:val="20"/>
+              </w:rPr>
+            </w:pPr>
+            <w:r>
+              <w:rPr>
+                <w:b/>
+                <w:sz w:val="20"/>
+                <w:szCs w:val="20"/>
+              </w:rPr>
+              <w:t>Обозначение х</w:t>
+            </w:r>
+            <w:r>
+              <w:rPr>
+                <w:b/>
+                <w:sz w:val="20"/>
+                <w:szCs w:val="20"/>
+              </w:rPr>
+              <w:t>арактерных точек границы</w:t>
+            </w:r>
+          </w:p>
+        </w:tc>
+        <w:tc>
+          <w:tcPr>
+            <w:tcW w:w="3215" w:type="dxa"/>
+            <w:gridSpan w:val="6"/>
+            <w:vAlign w:val="center"/>
+          </w:tcPr>
+          <w:p>
+            <w:pPr>
+              <w:ind w:left="108"/>
+              <w:jc w:val="center"/>
+              <w:rPr>
+                <w:b/>
+                <w:sz w:val="20"/>
+                <w:szCs w:val="20"/>
+              </w:rPr>
+            </w:pPr>
+            <w:r>
+              <w:rPr>
+                <w:b/>
+                <w:sz w:val="20"/>
+                <w:szCs w:val="20"/>
+              </w:rPr>
+              <w:t>Координаты, м</w:t>
+            </w:r>
+          </w:p>
+        </w:tc>
+        <w:tc>
+          <w:tcPr>
+            <w:tcW w:w="2503" w:type="dxa"/>
+            <w:gridSpan w:val="5"/>
+            <w:vMerge w:val="restart"/>
+            <w:vAlign w:val="center"/>
+          </w:tcPr>
+          <w:p>
+            <w:pPr>
+              <w:jc w:val="center"/>
+              <w:rPr>
+                <w:b/>
+                <w:sz w:val="20"/>
+                <w:szCs w:val="20"/>
+              </w:rPr>
+            </w:pPr>
+            <w:r>
+              <w:rPr>
+                <w:b/>
+                <w:sz w:val="20"/>
+                <w:szCs w:val="20"/>
+              </w:rPr>
+              <w:t xml:space="preserve">Средняя </w:t>
+            </w:r>
+            <w:r>
+              <w:rPr>
+                <w:b/>
+                <w:sz w:val="20"/>
+                <w:szCs w:val="20"/>
+              </w:rPr>
+              <w:t>квадратическая</w:t>
+            </w:r>
+            <w:r>
+              <w:rPr>
+                <w:b/>
+                <w:sz w:val="20"/>
+                <w:szCs w:val="20"/>
+              </w:rPr>
+              <w:t xml:space="preserve"> погрешность положения характерной точки (М</w:t>
+            </w:r>
+            <w:r>
+              <w:rPr>
+                <w:b/>
+                <w:sz w:val="20"/>
+                <w:szCs w:val="20"/>
+                <w:vertAlign w:val="subscript"/>
+                <w:lang w:val="en-US"/>
+              </w:rPr>
+              <w:t>t</w:t>
+            </w:r>
+            <w:r>
+              <w:rPr>
+                <w:b/>
+                <w:sz w:val="20"/>
+                <w:szCs w:val="20"/>
+              </w:rPr>
+              <w:t>), м</w:t>
+            </w:r>
+          </w:p>
+        </w:tc>
+        <w:tc>
+          <w:tcPr>
+            <w:tcW w:w="2991" w:type="dxa"/>
+            <w:vMerge w:val="restart"/>
+            <w:vAlign w:val="center"/>
+          </w:tcPr>
+          <w:p>
+            <w:pPr>
+              <w:ind w:left="-2"/>
+              <w:jc w:val="center"/>
+              <w:rPr>
+                <w:b/>
+                <w:sz w:val="20"/>
+                <w:szCs w:val="20"/>
+              </w:rPr>
+            </w:pPr>
+            <w:r>
+              <w:rPr>
+                <w:b/>
+                <w:sz w:val="20"/>
+                <w:szCs w:val="20"/>
+              </w:rPr>
+              <w:t>Описание закрепления точки</w:t>
+            </w:r>
+          </w:p>
+        </w:tc>
+      </w:tr>
+      <w:tr>
+        <w:tblPrEx>
+          <w:tblLook w:val="0000" w:firstRow="0" w:lastRow="0" w:firstColumn="0" w:lastColumn="0" w:noHBand="0" w:noVBand="0"/>
+        </w:tblPrEx>
+        <w:trPr>
+          <w:trHeight w:val="277"/>
+        </w:trPr>
+        <w:tc>
+          <w:tcPr>
+            <w:tcW w:w="1497" w:type="dxa"/>
+            <w:gridSpan w:val="3"/>
+            <w:vMerge/>
+            <w:vAlign w:val="center"/>
+          </w:tcPr>
+          <w:p>
+            <w:pPr>
+              <w:jc w:val="center"/>
+              <w:rPr>
+                <w:b/>
+                <w:sz w:val="20"/>
+                <w:szCs w:val="20"/>
+              </w:rPr>
+            </w:pPr>
+          </w:p>
+        </w:tc>
+        <w:tc>
+          <w:tcPr>
+            <w:tcW w:w="1682" w:type="dxa"/>
+            <w:gridSpan w:val="2"/>
+            <w:vAlign w:val="center"/>
+          </w:tcPr>
+          <w:p>
+            <w:pPr>
+              <w:ind w:left="-47" w:right="-46"/>
+              <w:jc w:val="center"/>
+              <w:rPr>
+                <w:b/>
+                <w:sz w:val="20"/>
+                <w:szCs w:val="20"/>
+                <w:lang w:val="en-US"/>
+              </w:rPr>
+            </w:pPr>
+            <w:r>
+              <w:rPr>
+                <w:b/>
+                <w:sz w:val="20"/>
+                <w:szCs w:val="20"/>
+                <w:lang w:val="en-US"/>
+              </w:rPr>
+              <w:t>X</w:t>
+            </w:r>
+          </w:p>
+        </w:tc>
+        <w:tc>
+          <w:tcPr>
+            <w:tcW w:w="1533" w:type="dxa"/>
+            <w:gridSpan w:val="4"/>
+            <w:vAlign w:val="center"/>
+          </w:tcPr>
+          <w:p>
+            <w:pPr>
+              <w:ind w:left="-28"/>
+              <w:jc w:val="center"/>
+              <w:rPr>
+                <w:b/>
+                <w:sz w:val="20"/>
+                <w:szCs w:val="20"/>
+                <w:lang w:val="en-US"/>
+              </w:rPr>
+            </w:pPr>
+            <w:r>
+              <w:rPr>
+                <w:b/>
+                <w:sz w:val="20"/>
+                <w:szCs w:val="20"/>
+                <w:lang w:val="en-US"/>
+              </w:rPr>
+              <w:t>Y</w:t>
+            </w:r>
+          </w:p>
+        </w:tc>
+        <w:tc>
+          <w:tcPr>
+            <w:tcW w:w="2503" w:type="dxa"/>
+            <w:gridSpan w:val="5"/>
+            <w:vMerge/>
+            <w:vAlign w:val="center"/>
+          </w:tcPr>
+          <w:p>
+            <w:pPr>
+              <w:rPr>
+                <w:b/>
+                <w:sz w:val="20"/>
+                <w:szCs w:val="20"/>
+              </w:rPr>
+            </w:pPr>
+          </w:p>
+        </w:tc>
+        <w:tc>
+          <w:tcPr>
+            <w:tcW w:w="2991" w:type="dxa"/>
+            <w:vMerge/>
+            <w:vAlign w:val="center"/>
+          </w:tcPr>
+          <w:p>
+            <w:pPr>
+              <w:ind w:left="-2"/>
+              <w:jc w:val="center"/>
+              <w:rPr>
+                <w:b/>
+                <w:sz w:val="20"/>
+                <w:szCs w:val="20"/>
+              </w:rPr>
+            </w:pPr>
+          </w:p>
+        </w:tc>
+      </w:tr>
+      <w:tr>
+        <w:tblPrEx>
+          <w:tblLook w:val="0000" w:firstRow="0" w:lastRow="0" w:firstColumn="0" w:lastColumn="0" w:noHBand="0" w:noVBand="0"/>
+        </w:tblPrEx>
+        <w:trPr>
+          <w:trHeight w:val="173"/>
+        </w:trPr>
+        <w:tc>
+          <w:tcPr>
+            <w:tcW w:w="1497" w:type="dxa"/>
+            <w:gridSpan w:val="3"/>
+          </w:tcPr>
+          <w:p>
+            <w:pPr>
+              <w:jc w:val="center"/>
+              <w:rPr>
+                <w:b/>
+                <w:sz w:val="20"/>
+                <w:szCs w:val="20"/>
+              </w:rPr>
+            </w:pPr>
+            <w:r>
+              <w:rPr>
+                <w:b/>
+                <w:sz w:val="20"/>
+                <w:szCs w:val="20"/>
+              </w:rPr>
+              <w:t>1</w:t>
+            </w:r>
+          </w:p>
+        </w:tc>
+        <w:tc>
+          <w:tcPr>
+            <w:tcW w:w="1682" w:type="dxa"/>
+            <w:gridSpan w:val="2"/>
+          </w:tcPr>
+          <w:p>
+            <w:pPr>
+              <w:ind w:left="-47" w:right="-46"/>
+              <w:jc w:val="center"/>
+              <w:rPr>
+                <w:b/>
+                <w:sz w:val="20"/>
+                <w:szCs w:val="20"/>
+              </w:rPr>
+            </w:pPr>
+            <w:r>
+              <w:rPr>
+                <w:b/>
+                <w:sz w:val="20"/>
+                <w:szCs w:val="20"/>
+              </w:rPr>
+              <w:t>2</w:t>
+            </w:r>
+          </w:p>
+        </w:tc>
+        <w:tc>
+          <w:tcPr>
+            <w:tcW w:w="1533" w:type="dxa"/>
+            <w:gridSpan w:val="4"/>
+          </w:tcPr>
+          <w:p>
+            <w:pPr>
+              <w:ind w:left="-28"/>
+              <w:jc w:val="center"/>
+              <w:rPr>
+                <w:b/>
+                <w:sz w:val="20"/>
+                <w:szCs w:val="20"/>
+              </w:rPr>
+            </w:pPr>
+            <w:r>
+              <w:rPr>
+                <w:b/>
+                <w:sz w:val="20"/>
+                <w:szCs w:val="20"/>
+              </w:rPr>
+              <w:t>3</w:t>
+            </w:r>
+          </w:p>
+        </w:tc>
+        <w:tc>
+          <w:tcPr>
+            <w:tcW w:w="2503" w:type="dxa"/>
+            <w:gridSpan w:val="5"/>
+          </w:tcPr>
+          <w:p>
+            <w:pPr>
+              <w:jc w:val="center"/>
+              <w:rPr>
+                <w:b/>
+                <w:sz w:val="20"/>
+                <w:szCs w:val="20"/>
+              </w:rPr>
+            </w:pPr>
+            <w:r>
+              <w:rPr>
+                <w:b/>
+                <w:sz w:val="20"/>
+                <w:szCs w:val="20"/>
+              </w:rPr>
+              <w:t>4</w:t>
+            </w:r>
+          </w:p>
+        </w:tc>
+        <w:tc>
+          <w:tcPr>
+            <w:tcW w:w="2991" w:type="dxa"/>
+          </w:tcPr>
+          <w:p>
+            <w:pPr>
+              <w:ind w:left="-2"/>
+              <w:jc w:val="center"/>
+              <w:rPr>
+                <w:b/>
+                <w:sz w:val="20"/>
+                <w:szCs w:val="20"/>
+              </w:rPr>
+            </w:pPr>
+            <w:r>
+              <w:rPr>
+                <w:b/>
+                <w:sz w:val="20"/>
+                <w:szCs w:val="20"/>
+              </w:rPr>
+              <w:t>5</w:t>
+            </w:r>
+          </w:p>
+        </w:tc>
+      </w:tr>
+      <w:tr>
+        <w:tblPrEx>
+          <w:tblLook w:val="0000" w:firstRow="0" w:lastRow="0" w:firstColumn="0" w:lastColumn="0" w:noHBand="0" w:noVBand="0"/>
+        </w:tblPrEx>
+        <w:trPr>
+          <w:trHeight w:val="189"/>
+        </w:trPr>
+        <w:tc>
+          <w:tcPr>
+            <w:tcW w:w="1497" w:type="dxa"/>
+            <w:gridSpan w:val="3"/>
+          </w:tcPr>
+          <w:p>
+            <w:pPr>
+              <w:rPr>
+                <w:sz w:val="20"/>
+                <w:szCs w:val="20"/>
+                <w:lang w:val="en-US"/>
+              </w:rPr>
+            </w:pPr>
+            <w:r>
+              <w:rPr>
+                <w:sz w:val="20"/>
+                <w:szCs w:val="20"/>
+                <w:lang w:val="en-US"/>
+              </w:rPr>
+              <w:t>-</w:t>
+            </w:r>
+          </w:p>
+        </w:tc>
+        <w:tc>
+          <w:tcPr>
+            <w:tcW w:w="1682" w:type="dxa"/>
+            <w:gridSpan w:val="2"/>
+          </w:tcPr>
+          <w:p>
+            <w:pPr>
+              <w:jc w:val="center"/>
+              <w:rPr>
+                <w:sz w:val="20"/>
+                <w:szCs w:val="20"/>
+                <w:lang w:val="en-US"/>
+              </w:rPr>
+            </w:pPr>
+            <w:r>
+              <w:rPr>
+                <w:sz w:val="20"/>
+                <w:szCs w:val="20"/>
+                <w:lang w:val="en-US"/>
+              </w:rPr>
+              <w:t>-</w:t>
+            </w:r>
+          </w:p>
+        </w:tc>
+        <w:tc>
+          <w:tcPr>
+            <w:tcW w:w="1533" w:type="dxa"/>
+            <w:gridSpan w:val="4"/>
+          </w:tcPr>
+          <w:p>
+            <w:pPr>
+              <w:jc w:val="center"/>
+              <w:rPr>
+                <w:sz w:val="20"/>
+                <w:szCs w:val="20"/>
+                <w:lang w:val="en-US"/>
+              </w:rPr>
+            </w:pPr>
+            <w:r>
+              <w:rPr>
+                <w:sz w:val="20"/>
+                <w:szCs w:val="20"/>
+                <w:lang w:val="en-US"/>
+              </w:rPr>
+              <w:t>-</w:t>
+            </w:r>
+          </w:p>
+        </w:tc>
+        <w:tc>
+          <w:tcPr>
+            <w:tcW w:w="2503" w:type="dxa"/>
+            <w:gridSpan w:val="5"/>
+          </w:tcPr>
+          <w:p>
+            <w:pPr>
+              <w:jc w:val="center"/>
+              <w:rPr>
+                <w:sz w:val="20"/>
+                <w:szCs w:val="20"/>
+                <w:lang w:val="en-US"/>
+              </w:rPr>
+            </w:pPr>
+            <w:r>
+              <w:rPr>
+                <w:sz w:val="20"/>
+                <w:szCs w:val="20"/>
+                <w:lang w:val="en-US"/>
+              </w:rPr>
+              <w:t>-</w:t>
+            </w:r>
+          </w:p>
+        </w:tc>
+        <w:tc>
+          <w:tcPr>
+            <w:tcW w:w="2991" w:type="dxa"/>
+          </w:tcPr>
+          <w:p>
+            <w:pPr>
+              <w:jc w:val="center"/>
+              <w:rPr>
+                <w:sz w:val="20"/>
+                <w:szCs w:val="20"/>
+                <w:lang w:val="en-US"/>
+              </w:rPr>
+            </w:pPr>
+            <w:r>
+              <w:rPr>
+                <w:sz w:val="20"/>
+                <w:szCs w:val="20"/>
+              </w:rPr>
+              <w:t>–</w:t>
+            </w:r>
+          </w:p>
+        </w:tc>
+      </w:tr>
+      <w:tr>
+        <w:tblPrEx>
+          <w:tblLook w:val="0000" w:firstRow="0" w:lastRow="0" w:firstColumn="0" w:lastColumn="0" w:noHBand="0" w:noVBand="0"/>
+        </w:tblPrEx>
+        <w:trPr>
+          <w:trHeight w:val="329"/>
+        </w:trPr>
+        <w:tc>
+          <w:tcPr>
+            <w:tcW w:w="10206" w:type="dxa"/>
+            <w:gridSpan w:val="15"/>
+          </w:tcPr>
+          <w:p>
+            <w:pPr>
+              <w:jc w:val="center"/>
+              <w:rPr>
+                <w:sz w:val="20"/>
+                <w:szCs w:val="20"/>
+              </w:rPr>
+            </w:pPr>
+            <w:r>
+              <w:rPr>
+                <w:b/>
+                <w:sz w:val="20"/>
+                <w:szCs w:val="20"/>
+              </w:rPr>
+              <w:t>2. Сведения о местоположении уточняемых границ части земельного участка</w:t>
+            </w:r>
+          </w:p>
+        </w:tc>
+      </w:tr>
+      <w:tr>
+        <w:tblPrEx>
+          <w:tblLook w:val="0000" w:firstRow="0" w:lastRow="0" w:firstColumn="0" w:lastColumn="0" w:noHBand="0" w:noVBand="0"/>
+        </w:tblPrEx>
+        <w:trPr>
+          <w:trHeight w:val="325"/>
+        </w:trPr>
+        <w:tc>
+          <w:tcPr>
+            <w:tcW w:w="10206" w:type="dxa"/>
+            <w:gridSpan w:val="15"/>
+          </w:tcPr>
+          <w:p>
+            <w:r>
+              <w:rPr>
+                <w:b/>
+                <w:sz w:val="20"/>
+                <w:szCs w:val="20"/>
+              </w:rPr>
+              <w:t xml:space="preserve">Кадастровый номер земельного участка: </w:t>
+            </w:r>
+            <w:r>
+              <w:rPr>
+                <w:sz w:val="20"/>
+                <w:szCs w:val="20"/>
+                <w:u w:val="single"/>
+              </w:rPr>
+              <w:t xml:space="preserve">50:20:0000000:935</w:t>
+            </w:r>
+          </w:p>
+        </w:tc>
+      </w:tr>
+      <w:tr>
+        <w:tblPrEx>
+          <w:tblLook w:val="0000" w:firstRow="0" w:lastRow="0" w:firstColumn="0" w:lastColumn="0" w:noHBand="0" w:noVBand="0"/>
+        </w:tblPrEx>
+        <w:trPr>
+          <w:trHeight w:val="189"/>
+        </w:trPr>
+        <w:tc>
+          <w:tcPr>
+            <w:tcW w:w="10206" w:type="dxa"/>
+            <w:gridSpan w:val="15"/>
+            <w:vAlign w:val="center"/>
+          </w:tcPr>
+          <w:p>
+            <w:pPr>
+              <w:rPr>
+                <w:b/>
+                <w:sz w:val="20"/>
+                <w:szCs w:val="20"/>
+                <w:lang w:val="en-US"/>
+              </w:rPr>
+            </w:pPr>
+            <w:r>
+              <w:rPr>
+                <w:b/>
+                <w:sz w:val="20"/>
+                <w:szCs w:val="20"/>
+              </w:rPr>
+              <w:t>Учетный</w:t>
+            </w:r>
+            <w:r>
+              <w:rPr>
+                <w:b/>
+                <w:sz w:val="20"/>
+                <w:szCs w:val="20"/>
+                <w:lang w:val="en-US"/>
+              </w:rPr>
+              <w:t xml:space="preserve"> </w:t>
+            </w:r>
+            <w:r>
+              <w:rPr>
+                <w:b/>
+                <w:sz w:val="20"/>
+                <w:szCs w:val="20"/>
+              </w:rPr>
+              <w:t>номер</w:t>
+            </w:r>
+            <w:r>
+              <w:rPr>
+                <w:b/>
+                <w:sz w:val="20"/>
+                <w:szCs w:val="20"/>
+                <w:lang w:val="en-US"/>
+              </w:rPr>
+              <w:t xml:space="preserve"> </w:t>
+            </w:r>
+            <w:r>
+              <w:rPr>
+                <w:b/>
+                <w:sz w:val="20"/>
+                <w:szCs w:val="20"/>
+              </w:rPr>
+              <w:t>части</w:t>
+            </w:r>
+            <w:r>
+              <w:rPr>
+                <w:b/>
+                <w:sz w:val="20"/>
+                <w:szCs w:val="20"/>
+                <w:lang w:val="en-US"/>
+              </w:rPr>
+              <w:t xml:space="preserve">: </w:t>
+            </w:r>
+            <w:r>
+              <w:rPr>
+                <w:sz w:val="20"/>
+                <w:szCs w:val="20"/>
+                <w:u w:val="single"/>
+                <w:lang w:val="en-US"/>
+              </w:rPr>
+              <w:t xml:space="preserve">12</w:t>
+            </w:r>
+          </w:p>
+        </w:tc>
+      </w:tr>
+      <w:tr>
+        <w:tblPrEx>
+          <w:tblLook w:val="0000" w:firstRow="0" w:lastRow="0" w:firstColumn="0" w:lastColumn="0" w:noHBand="0" w:noVBand="0"/>
+        </w:tblPrEx>
+        <w:trPr>
+          <w:trHeight w:val="189"/>
+        </w:trPr>
+        <w:tc>
+          <w:tcPr>
+            <w:tcW w:w="10206" w:type="dxa"/>
+            <w:gridSpan w:val="15"/>
+            <w:vAlign w:val="center"/>
+          </w:tcPr>
+          <w:p>
+            <w:pPr>
+              <w:rPr>
+                <w:b/>
+                <w:sz w:val="20"/>
+                <w:szCs w:val="20"/>
+              </w:rPr>
+            </w:pPr>
+            <w:r>
+              <w:rPr>
+                <w:b/>
+                <w:sz w:val="20"/>
+                <w:szCs w:val="20"/>
+              </w:rPr>
+              <w:t>Зона №</w:t>
+            </w:r>
+            <w:r>
+              <w:rPr>
+                <w:b/>
+                <w:sz w:val="20"/>
+                <w:szCs w:val="20"/>
+              </w:rPr>
+              <w:t xml:space="preserve"> </w:t>
+            </w:r>
+            <w:r>
+              <w:rPr>
+                <w:sz w:val="20"/>
+                <w:szCs w:val="20"/>
+                <w:u w:val="single"/>
+              </w:rPr>
+              <w:t>–</w:t>
+            </w:r>
+          </w:p>
+        </w:tc>
+      </w:tr>
+      <w:tr>
+        <w:tblPrEx>
+          <w:tblLook w:val="0000" w:firstRow="0" w:lastRow="0" w:firstColumn="0" w:lastColumn="0" w:noHBand="0" w:noVBand="0"/>
+        </w:tblPrEx>
+        <w:trPr>
+          <w:trHeight w:val="189"/>
+        </w:trPr>
+        <w:tc>
+          <w:tcPr>
+            <w:tcW w:w="1497" w:type="dxa"/>
+            <w:gridSpan w:val="3"/>
+            <w:vMerge w:val="restart"/>
+          </w:tcPr>
+          <w:p>
+            <w:pPr>
+              <w:jc w:val="center"/>
+              <w:rPr>
+                <w:sz w:val="20"/>
+                <w:szCs w:val="20"/>
+              </w:rPr>
+            </w:pPr>
+            <w:r>
+              <w:rPr>
+                <w:b/>
+                <w:sz w:val="20"/>
+                <w:szCs w:val="20"/>
+              </w:rPr>
+              <w:t>Обозначение характерных точек границ</w:t>
+            </w:r>
+          </w:p>
+        </w:tc>
+        <w:tc>
+          <w:tcPr>
+            <w:tcW w:w="3215" w:type="dxa"/>
+            <w:gridSpan w:val="6"/>
+          </w:tcPr>
+          <w:p>
+            <w:pPr>
+              <w:jc w:val="center"/>
+              <w:rPr>
+                <w:sz w:val="20"/>
+                <w:szCs w:val="20"/>
+              </w:rPr>
+            </w:pPr>
+            <w:r>
+              <w:rPr>
+                <w:b/>
+                <w:sz w:val="20"/>
+                <w:szCs w:val="20"/>
+              </w:rPr>
+              <w:t>Координаты, м</w:t>
+            </w:r>
+          </w:p>
+        </w:tc>
+        <w:tc>
+          <w:tcPr>
+            <w:tcW w:w="2503" w:type="dxa"/>
+            <w:gridSpan w:val="5"/>
+            <w:vMerge w:val="restart"/>
+          </w:tcPr>
+          <w:p>
+            <w:pPr>
+              <w:jc w:val="center"/>
+              <w:rPr>
+                <w:sz w:val="20"/>
+                <w:szCs w:val="20"/>
+              </w:rPr>
+            </w:pPr>
+            <w:r>
+              <w:rPr>
+                <w:b/>
+                <w:sz w:val="20"/>
+                <w:szCs w:val="20"/>
+              </w:rPr>
+              <w:t xml:space="preserve">Средняя </w:t>
+            </w:r>
+            <w:r>
+              <w:rPr>
+                <w:b/>
+                <w:sz w:val="20"/>
+                <w:szCs w:val="20"/>
+              </w:rPr>
+              <w:t>квадратическая</w:t>
+            </w:r>
+            <w:r>
+              <w:rPr>
+                <w:b/>
+                <w:sz w:val="20"/>
+                <w:szCs w:val="20"/>
+              </w:rPr>
+              <w:t xml:space="preserve"> погрешность положения характерной точки (М</w:t>
+            </w:r>
+            <w:r>
+              <w:rPr>
+                <w:b/>
+                <w:sz w:val="20"/>
+                <w:szCs w:val="20"/>
+                <w:vertAlign w:val="subscript"/>
+                <w:lang w:val="en-US"/>
+              </w:rPr>
+              <w:t>t</w:t>
+            </w:r>
+            <w:r>
+              <w:rPr>
+                <w:b/>
+                <w:sz w:val="20"/>
+                <w:szCs w:val="20"/>
+              </w:rPr>
+              <w:t>), м</w:t>
+            </w:r>
+          </w:p>
+        </w:tc>
+        <w:tc>
+          <w:tcPr>
+            <w:tcW w:w="2991" w:type="dxa"/>
+            <w:vMerge w:val="restart"/>
+          </w:tcPr>
+          <w:p>
+            <w:pPr>
+              <w:jc w:val="center"/>
+              <w:rPr>
+                <w:sz w:val="20"/>
+                <w:szCs w:val="20"/>
+              </w:rPr>
+            </w:pPr>
+            <w:r>
+              <w:rPr>
+                <w:b/>
+                <w:sz w:val="20"/>
+                <w:szCs w:val="20"/>
+              </w:rPr>
+              <w:t>Описание закрепления точки</w:t>
+            </w:r>
+          </w:p>
+        </w:tc>
+      </w:tr>
+      <w:tr>
+        <w:tblPrEx>
+          <w:tblLook w:val="0000" w:firstRow="0" w:lastRow="0" w:firstColumn="0" w:lastColumn="0" w:noHBand="0" w:noVBand="0"/>
+        </w:tblPrEx>
+        <w:trPr>
+          <w:trHeight w:val="189"/>
+        </w:trPr>
+        <w:tc>
+          <w:tcPr>
+            <w:tcW w:w="1497" w:type="dxa"/>
+            <w:gridSpan w:val="3"/>
+            <w:vMerge/>
+          </w:tcPr>
+          <w:p>
+            <w:pPr>
+              <w:jc w:val="center"/>
+              <w:rPr>
+                <w:sz w:val="20"/>
+                <w:szCs w:val="20"/>
+              </w:rPr>
+            </w:pPr>
+          </w:p>
+        </w:tc>
+        <w:tc>
+          <w:tcPr>
+            <w:tcW w:w="1682" w:type="dxa"/>
+            <w:gridSpan w:val="2"/>
+          </w:tcPr>
+          <w:p>
+            <w:pPr>
+              <w:jc w:val="center"/>
+              <w:rPr>
+                <w:sz w:val="20"/>
+                <w:szCs w:val="20"/>
+              </w:rPr>
+            </w:pPr>
+            <w:r>
+              <w:rPr>
+                <w:b/>
+                <w:sz w:val="20"/>
+                <w:szCs w:val="20"/>
+              </w:rPr>
+              <w:t>Существующие к</w:t>
+            </w:r>
+            <w:r>
+              <w:rPr>
+                <w:b/>
+                <w:sz w:val="20"/>
+                <w:szCs w:val="20"/>
+              </w:rPr>
+              <w:t>оординаты, м</w:t>
+            </w:r>
+          </w:p>
+        </w:tc>
+        <w:tc>
+          <w:tcPr>
+            <w:tcW w:w="1533" w:type="dxa"/>
+            <w:gridSpan w:val="4"/>
+          </w:tcPr>
+          <w:p>
+            <w:pPr>
+              <w:jc w:val="center"/>
+              <w:rPr>
+                <w:sz w:val="20"/>
+                <w:szCs w:val="20"/>
+              </w:rPr>
+            </w:pPr>
+            <w:r>
+              <w:rPr>
+                <w:b/>
+                <w:sz w:val="20"/>
+                <w:szCs w:val="20"/>
+              </w:rPr>
+              <w:t>Уточненные к</w:t>
+            </w:r>
+            <w:r>
+              <w:rPr>
+                <w:b/>
+                <w:sz w:val="20"/>
+                <w:szCs w:val="20"/>
+              </w:rPr>
+              <w:t>оординаты, м</w:t>
+            </w:r>
+          </w:p>
+        </w:tc>
+        <w:tc>
+          <w:tcPr>
+            <w:tcW w:w="2503" w:type="dxa"/>
+            <w:gridSpan w:val="5"/>
+            <w:vMerge/>
+          </w:tcPr>
+          <w:p>
+            <w:pPr>
+              <w:jc w:val="center"/>
+              <w:rPr>
+                <w:sz w:val="20"/>
+                <w:szCs w:val="20"/>
+              </w:rPr>
+            </w:pPr>
+          </w:p>
+        </w:tc>
+        <w:tc>
+          <w:tcPr>
+            <w:tcW w:w="2991" w:type="dxa"/>
+            <w:vMerge/>
+          </w:tcPr>
+          <w:p>
+            <w:pPr>
+              <w:jc w:val="center"/>
+              <w:rPr>
+                <w:sz w:val="20"/>
+                <w:szCs w:val="20"/>
+              </w:rPr>
+            </w:pPr>
+          </w:p>
+        </w:tc>
+      </w:tr>
+      <w:tr>
+        <w:tblPrEx>
+          <w:tblLook w:val="0000" w:firstRow="0" w:lastRow="0" w:firstColumn="0" w:lastColumn="0" w:noHBand="0" w:noVBand="0"/>
+        </w:tblPrEx>
+        <w:trPr>
+          <w:trHeight w:val="189"/>
+        </w:trPr>
+        <w:tc>
+          <w:tcPr>
+            <w:tcW w:w="1497" w:type="dxa"/>
+            <w:gridSpan w:val="3"/>
+            <w:vMerge/>
+          </w:tcPr>
+          <w:p>
+            <w:pPr>
+              <w:jc w:val="center"/>
+              <w:rPr>
+                <w:sz w:val="20"/>
+                <w:szCs w:val="20"/>
+              </w:rPr>
+            </w:pPr>
+          </w:p>
+        </w:tc>
+        <w:tc>
+          <w:tcPr>
+            <w:tcW w:w="841" w:type="dxa"/>
+          </w:tcPr>
+          <w:p>
+            <w:pPr>
+              <w:jc w:val="center"/>
+              <w:rPr>
+                <w:sz w:val="20"/>
+                <w:szCs w:val="20"/>
+              </w:rPr>
+            </w:pPr>
+            <w:r>
+              <w:rPr>
+                <w:b/>
+                <w:sz w:val="20"/>
+                <w:szCs w:val="20"/>
+                <w:lang w:val="en-US"/>
+              </w:rPr>
+              <w:t>X</w:t>
+            </w:r>
+          </w:p>
+        </w:tc>
+        <w:tc>
+          <w:tcPr>
+            <w:tcW w:w="841" w:type="dxa"/>
+          </w:tcPr>
+          <w:p>
+            <w:pPr>
+              <w:jc w:val="center"/>
+              <w:rPr>
+                <w:sz w:val="20"/>
+                <w:szCs w:val="20"/>
+              </w:rPr>
+            </w:pPr>
+            <w:r>
+              <w:rPr>
+                <w:b/>
+                <w:sz w:val="20"/>
+                <w:szCs w:val="20"/>
+                <w:lang w:val="en-US"/>
+              </w:rPr>
+              <w:t>Y</w:t>
+            </w:r>
+          </w:p>
+        </w:tc>
+        <w:tc>
+          <w:tcPr>
+            <w:tcW w:w="766" w:type="dxa"/>
+            <w:gridSpan w:val="3"/>
+          </w:tcPr>
+          <w:p>
+            <w:pPr>
+              <w:jc w:val="center"/>
+              <w:rPr>
+                <w:sz w:val="20"/>
+                <w:szCs w:val="20"/>
+              </w:rPr>
+            </w:pPr>
+            <w:r>
+              <w:rPr>
+                <w:b/>
+                <w:sz w:val="20"/>
+                <w:szCs w:val="20"/>
+                <w:lang w:val="en-US"/>
+              </w:rPr>
+              <w:t>X</w:t>
+            </w:r>
+          </w:p>
+        </w:tc>
+        <w:tc>
+          <w:tcPr>
+            <w:tcW w:w="767" w:type="dxa"/>
+          </w:tcPr>
+          <w:p>
+            <w:pPr>
+              <w:jc w:val="center"/>
+              <w:rPr>
+                <w:sz w:val="20"/>
+                <w:szCs w:val="20"/>
+              </w:rPr>
+            </w:pPr>
+            <w:r>
+              <w:rPr>
+                <w:b/>
+                <w:sz w:val="20"/>
+                <w:szCs w:val="20"/>
+                <w:lang w:val="en-US"/>
+              </w:rPr>
+              <w:t>Y</w:t>
+            </w:r>
+          </w:p>
+        </w:tc>
+        <w:tc>
+          <w:tcPr>
+            <w:tcW w:w="2503" w:type="dxa"/>
+            <w:gridSpan w:val="5"/>
+            <w:vMerge/>
+          </w:tcPr>
+          <w:p>
+            <w:pPr>
+              <w:jc w:val="center"/>
+              <w:rPr>
+                <w:sz w:val="20"/>
+                <w:szCs w:val="20"/>
+              </w:rPr>
+            </w:pPr>
+          </w:p>
+        </w:tc>
+        <w:tc>
+          <w:tcPr>
+            <w:tcW w:w="2991" w:type="dxa"/>
+            <w:vMerge/>
+          </w:tcPr>
+          <w:p>
+            <w:pPr>
+              <w:jc w:val="center"/>
+              <w:rPr>
+                <w:sz w:val="20"/>
+                <w:szCs w:val="20"/>
+              </w:rPr>
+            </w:pPr>
+          </w:p>
+        </w:tc>
+      </w:tr>
+      <w:tr>
+        <w:tblPrEx>
+          <w:tblLook w:val="0000" w:firstRow="0" w:lastRow="0" w:firstColumn="0" w:lastColumn="0" w:noHBand="0" w:noVBand="0"/>
+        </w:tblPrEx>
+        <w:trPr>
+          <w:trHeight w:val="189"/>
+        </w:trPr>
+        <w:tc>
+          <w:tcPr>
+            <w:tcW w:w="1497" w:type="dxa"/>
+            <w:gridSpan w:val="3"/>
+          </w:tcPr>
+          <w:p>
+            <w:pPr>
+              <w:jc w:val="center"/>
+              <w:rPr>
+                <w:sz w:val="20"/>
+                <w:szCs w:val="20"/>
+              </w:rPr>
+            </w:pPr>
+            <w:r>
+              <w:rPr>
+                <w:b/>
+                <w:sz w:val="20"/>
+                <w:szCs w:val="20"/>
+              </w:rPr>
+              <w:t>1</w:t>
+            </w:r>
+          </w:p>
+        </w:tc>
+        <w:tc>
+          <w:tcPr>
+            <w:tcW w:w="841" w:type="dxa"/>
+          </w:tcPr>
+          <w:p>
+            <w:pPr>
+              <w:jc w:val="center"/>
+              <w:rPr>
+                <w:sz w:val="20"/>
+                <w:szCs w:val="20"/>
+              </w:rPr>
+            </w:pPr>
+            <w:r>
+              <w:rPr>
+                <w:b/>
+                <w:sz w:val="20"/>
+                <w:szCs w:val="20"/>
+              </w:rPr>
+              <w:t>2</w:t>
+            </w:r>
+          </w:p>
+        </w:tc>
+        <w:tc>
+          <w:tcPr>
+            <w:tcW w:w="841" w:type="dxa"/>
+          </w:tcPr>
+          <w:p>
+            <w:pPr>
+              <w:jc w:val="center"/>
+              <w:rPr>
+                <w:sz w:val="20"/>
+                <w:szCs w:val="20"/>
+              </w:rPr>
+            </w:pPr>
+            <w:r>
+              <w:rPr>
+                <w:b/>
+                <w:sz w:val="20"/>
+                <w:szCs w:val="20"/>
+              </w:rPr>
+              <w:t>3</w:t>
+            </w:r>
+          </w:p>
+        </w:tc>
+        <w:tc>
+          <w:tcPr>
+            <w:tcW w:w="766" w:type="dxa"/>
+            <w:gridSpan w:val="3"/>
+          </w:tcPr>
+          <w:p>
+            <w:pPr>
+              <w:jc w:val="center"/>
+              <w:rPr>
+                <w:sz w:val="20"/>
+                <w:szCs w:val="20"/>
+              </w:rPr>
+            </w:pPr>
+            <w:r>
+              <w:rPr>
+                <w:b/>
+                <w:sz w:val="20"/>
+                <w:szCs w:val="20"/>
+              </w:rPr>
+              <w:t>4</w:t>
+            </w:r>
+          </w:p>
+        </w:tc>
+        <w:tc>
+          <w:tcPr>
+            <w:tcW w:w="767" w:type="dxa"/>
+          </w:tcPr>
+          <w:p>
+            <w:pPr>
+              <w:jc w:val="center"/>
+              <w:rPr>
+                <w:sz w:val="20"/>
+                <w:szCs w:val="20"/>
+              </w:rPr>
+            </w:pPr>
+            <w:r>
+              <w:rPr>
+                <w:b/>
+                <w:sz w:val="20"/>
+                <w:szCs w:val="20"/>
+              </w:rPr>
+              <w:t>5</w:t>
+            </w:r>
+          </w:p>
+        </w:tc>
+        <w:tc>
+          <w:tcPr>
+            <w:tcW w:w="2503" w:type="dxa"/>
+            <w:gridSpan w:val="5"/>
+          </w:tcPr>
+          <w:p>
+            <w:pPr>
+              <w:jc w:val="center"/>
+              <w:rPr>
+                <w:sz w:val="20"/>
+                <w:szCs w:val="20"/>
+              </w:rPr>
+            </w:pPr>
+            <w:r>
+              <w:rPr>
+                <w:b/>
+                <w:sz w:val="20"/>
+                <w:szCs w:val="20"/>
+              </w:rPr>
+              <w:t>6</w:t>
+            </w:r>
+          </w:p>
+        </w:tc>
+        <w:tc>
+          <w:tcPr>
+            <w:tcW w:w="2991" w:type="dxa"/>
+          </w:tcPr>
+          <w:p>
+            <w:pPr>
+              <w:jc w:val="center"/>
+              <w:rPr>
+                <w:sz w:val="20"/>
+                <w:szCs w:val="20"/>
+              </w:rPr>
+            </w:pPr>
+            <w:r>
+              <w:rPr>
+                <w:b/>
+                <w:sz w:val="20"/>
+                <w:szCs w:val="20"/>
+              </w:rPr>
+              <w:t>7</w:t>
+            </w:r>
+          </w:p>
+        </w:tc>
+      </w:tr>
+      <w:tr>
+        <w:tblPrEx>
+          <w:tblLook w:val="0000" w:firstRow="0" w:lastRow="0" w:firstColumn="0" w:lastColumn="0" w:noHBand="0" w:noVBand="0"/>
+        </w:tblPrEx>
+        <w:trPr>
+          <w:trHeight w:val="189"/>
+        </w:trPr>
+        <w:tc>
+          <w:tcPr>
+            <w:tcW w:w="1497" w:type="dxa"/>
+            <w:gridSpan w:val="3"/>
+          </w:tcPr>
+          <w:p>
+            <w:pPr>
+              <w:jc w:val="center"/>
+              <w:rPr>
+                <w:sz w:val="20"/>
+                <w:szCs w:val="20"/>
+                <w:lang w:val="en-US"/>
+              </w:rPr>
+            </w:pPr>
+            <w:r>
+              <w:rPr>
+                <w:sz w:val="20"/>
+                <w:szCs w:val="20"/>
+                <w:lang w:val="en-US"/>
+              </w:rPr>
+              <w:t>1</w:t>
+            </w:r>
+          </w:p>
+        </w:tc>
+        <w:tc>
+          <w:tcPr>
+            <w:tcW w:w="841" w:type="dxa"/>
+          </w:tcPr>
+          <w:p>
+            <w:pPr>
+              <w:jc w:val="center"/>
+              <w:rPr>
+                <w:sz w:val="20"/>
+                <w:szCs w:val="20"/>
+                <w:lang w:val="en-US"/>
+              </w:rPr>
+            </w:pPr>
+            <w:r>
+              <w:rPr>
+                <w:sz w:val="20"/>
+                <w:szCs w:val="20"/>
+                <w:lang w:val="en-US"/>
+              </w:rPr>
+              <w:t>-</w:t>
+            </w:r>
+          </w:p>
+        </w:tc>
+        <w:tc>
+          <w:tcPr>
+            <w:tcW w:w="841" w:type="dxa"/>
+          </w:tcPr>
+          <w:p>
+            <w:pPr>
+              <w:jc w:val="center"/>
+              <w:rPr>
+                <w:sz w:val="20"/>
+                <w:szCs w:val="20"/>
+                <w:lang w:val="en-US"/>
+              </w:rPr>
+            </w:pPr>
+            <w:r>
+              <w:rPr>
+                <w:sz w:val="20"/>
+                <w:szCs w:val="20"/>
+                <w:lang w:val="en-US"/>
+              </w:rPr>
+              <w:t>-</w:t>
+            </w:r>
+          </w:p>
+        </w:tc>
+        <w:tc>
+          <w:tcPr>
+            <w:tcW w:w="766" w:type="dxa"/>
+            <w:gridSpan w:val="3"/>
+          </w:tcPr>
+          <w:p>
+            <w:pPr>
+              <w:jc w:val="center"/>
+              <w:rPr>
+                <w:sz w:val="20"/>
+                <w:szCs w:val="20"/>
+                <w:lang w:val="en-US"/>
+              </w:rPr>
+            </w:pPr>
+            <w:r>
+              <w:rPr>
+                <w:sz w:val="20"/>
+                <w:szCs w:val="20"/>
+                <w:lang w:val="en-US"/>
+              </w:rPr>
+              <w:t>123123</w:t>
+            </w:r>
+          </w:p>
+        </w:tc>
+        <w:tc>
+          <w:tcPr>
+            <w:tcW w:w="767" w:type="dxa"/>
+          </w:tcPr>
+          <w:p>
+            <w:pPr>
+              <w:jc w:val="center"/>
+              <w:rPr>
+                <w:sz w:val="20"/>
+                <w:szCs w:val="20"/>
+              </w:rPr>
+            </w:pPr>
+            <w:r>
+              <w:rPr>
+                <w:sz w:val="20"/>
+                <w:szCs w:val="20"/>
+              </w:rPr>
+              <w:t xml:space="preserve">34345</w:t>
+            </w:r>
+          </w:p>
+        </w:tc>
+        <w:tc>
+          <w:tcPr>
+            <w:tcW w:w="2503" w:type="dxa"/>
+            <w:gridSpan w:val="5"/>
+          </w:tcPr>
+          <w:p>
+            <w:pPr>
+              <w:jc w:val="center"/>
+              <w:rPr>
+                <w:sz w:val="20"/>
+                <w:szCs w:val="20"/>
+                <w:lang w:val="en-US"/>
+              </w:rPr>
+            </w:pPr>
+            <w:r>
+              <w:rPr>
+                <w:sz w:val="20"/>
+                <w:szCs w:val="20"/>
+                <w:lang w:val="en-US"/>
+              </w:rPr>
+              <w:t>0.2</w:t>
+            </w:r>
+          </w:p>
+        </w:tc>
+        <w:tc>
+          <w:tcPr>
+            <w:tcW w:w="2991" w:type="dxa"/>
+          </w:tcPr>
+          <w:p>
+            <w:pPr>
+              <w:jc w:val="center"/>
+              <w:rPr>
+                <w:sz w:val="20"/>
+                <w:szCs w:val="20"/>
+              </w:rPr>
+            </w:pPr>
+            <w:r>
+              <w:rPr>
+                <w:sz w:val="20"/>
+                <w:szCs w:val="20"/>
+              </w:rPr>
+              <w:t>–</w:t>
+            </w:r>
+          </w:p>
+        </w:tc>
+      </w:tr>
+      <w:tr>
+        <w:tblPrEx>
+          <w:tblLook w:val="0000" w:firstRow="0" w:lastRow="0" w:firstColumn="0" w:lastColumn="0" w:noHBand="0" w:noVBand="0"/>
+        </w:tblPrEx>
+        <w:trPr>
+          <w:trHeight w:val="329"/>
+        </w:trPr>
+        <w:tc>
+          <w:tcPr>
+            <w:tcW w:w="10206" w:type="dxa"/>
+            <w:gridSpan w:val="15"/>
+            <w:vAlign w:val="center"/>
+          </w:tcPr>
+          <w:p>
+            <w:pPr>
+              <w:ind w:left="720"/>
+              <w:jc w:val="center"/>
+              <w:rPr>
+                <w:b/>
+                <w:sz w:val="20"/>
+                <w:szCs w:val="20"/>
+              </w:rPr>
+            </w:pPr>
+            <w:r>
+              <w:rPr>
+                <w:b/>
+                <w:sz w:val="20"/>
+                <w:szCs w:val="20"/>
+              </w:rPr>
+              <w:t xml:space="preserve">3. </w:t>
+            </w:r>
+            <w:r>
+              <w:rPr>
+                <w:b/>
+                <w:sz w:val="20"/>
+                <w:szCs w:val="20"/>
+              </w:rPr>
+              <w:t>Общие сведения о частях земельного участка</w:t>
+            </w:r>
+          </w:p>
+        </w:tc>
+      </w:tr>
+      <w:tr>
+        <w:tblPrEx>
+          <w:tblLook w:val="0000" w:firstRow="0" w:lastRow="0" w:firstColumn="0" w:lastColumn="0" w:noHBand="0" w:noVBand="0"/>
+        </w:tblPrEx>
+        <w:trPr>
+          <w:trHeight w:val="329"/>
+        </w:trPr>
+        <w:tc>
+          <w:tcPr>
+            <w:tcW w:w="10206" w:type="dxa"/>
+            <w:gridSpan w:val="15"/>
+            <w:vAlign w:val="center"/>
+          </w:tcPr>
+          <w:p>
+            <w:pPr>
+              <w:rPr>
+                <w:b/>
+                <w:sz w:val="20"/>
+                <w:szCs w:val="20"/>
+              </w:rPr>
+            </w:pPr>
+            <w:r>
+              <w:rPr>
+                <w:b/>
+                <w:sz w:val="20"/>
+                <w:szCs w:val="20"/>
+              </w:rPr>
+              <w:t>Кадастровый номер (обозначение) земельного участка:</w:t>
+            </w:r>
+            <w:r>
+              <w:rPr>
+                <w:b/>
+                <w:sz w:val="20"/>
+                <w:szCs w:val="20"/>
+              </w:rPr>
+              <w:t xml:space="preserve"> </w:t>
+            </w:r>
+            <w:r>
+              <w:rPr>
+                <w:sz w:val="20"/>
+                <w:szCs w:val="20"/>
+                <w:u w:val="single"/>
+              </w:rPr>
+              <w:t xml:space="preserve">50:20:0000000:935</w:t>
+            </w:r>
+          </w:p>
+        </w:tc>
+      </w:tr>
+      <w:tr>
+        <w:tblPrEx>
+          <w:tblLook w:val="0000" w:firstRow="0" w:lastRow="0" w:firstColumn="0" w:lastColumn="0" w:noHBand="0" w:noVBand="0"/>
+        </w:tblPrEx>
+        <w:trPr>
+          <w:trHeight w:val="365"/>
+        </w:trPr>
+        <w:tc>
+          <w:tcPr>
+            <w:tcW w:w="566" w:type="dxa"/>
+            <w:vAlign w:val="center"/>
+          </w:tcPr>
+          <w:p>
+            <w:pPr>
+              <w:jc w:val="center"/>
+              <w:rPr>
+                <w:b/>
+                <w:sz w:val="20"/>
+                <w:szCs w:val="20"/>
+              </w:rPr>
+            </w:pPr>
+            <w:r>
+              <w:rPr>
+                <w:b/>
+                <w:sz w:val="20"/>
+                <w:szCs w:val="20"/>
+              </w:rPr>
+              <w:t>№ п/п</w:t>
+            </w:r>
+          </w:p>
+        </w:tc>
+        <w:tc>
+          <w:tcPr>
+            <w:tcW w:w="2834" w:type="dxa"/>
+            <w:gridSpan w:val="6"/>
+            <w:vAlign w:val="center"/>
+          </w:tcPr>
+          <w:p>
+            <w:pPr>
+              <w:ind w:left="-2"/>
+              <w:jc w:val="center"/>
+              <w:rPr>
+                <w:b/>
+                <w:sz w:val="20"/>
+                <w:szCs w:val="20"/>
+              </w:rPr>
+            </w:pPr>
+            <w:r>
+              <w:rPr>
+                <w:b/>
+                <w:sz w:val="20"/>
+                <w:szCs w:val="20"/>
+              </w:rPr>
+              <w:t>Учетный номер (обозначение) части</w:t>
+            </w:r>
+          </w:p>
+        </w:tc>
+        <w:tc>
+          <w:tcPr>
+            <w:tcW w:w="1985" w:type="dxa"/>
+            <w:gridSpan w:val="4"/>
+            <w:vAlign w:val="center"/>
+          </w:tcPr>
+          <w:p>
+            <w:pPr>
+              <w:jc w:val="center"/>
+              <w:rPr>
+                <w:b/>
+                <w:sz w:val="20"/>
+                <w:szCs w:val="20"/>
+              </w:rPr>
+            </w:pPr>
+            <w:r>
+              <w:rPr>
+                <w:b/>
+                <w:sz w:val="20"/>
+                <w:szCs w:val="20"/>
+              </w:rPr>
+              <w:t>Площадь (Р), м</w:t>
+            </w:r>
+            <w:r>
+              <w:rPr>
+                <w:b/>
+                <w:sz w:val="20"/>
+                <w:szCs w:val="20"/>
+                <w:vertAlign w:val="superscript"/>
+              </w:rPr>
+              <w:t>2</w:t>
+            </w:r>
+          </w:p>
+        </w:tc>
+        <w:tc>
+          <w:tcPr>
+            <w:tcW w:w="1559" w:type="dxa"/>
+            <w:gridSpan w:val="2"/>
+            <w:vAlign w:val="center"/>
+          </w:tcPr>
+          <w:p>
+            <w:pPr>
+              <w:jc w:val="center"/>
+              <w:rPr>
+                <w:b/>
+                <w:sz w:val="20"/>
+                <w:szCs w:val="20"/>
+              </w:rPr>
+            </w:pPr>
+            <w:r>
+              <w:rPr>
+                <w:b/>
+                <w:sz w:val="20"/>
+                <w:szCs w:val="20"/>
+              </w:rPr>
+              <w:t>±∆Р, м</w:t>
+            </w:r>
+            <w:r>
+              <w:rPr>
+                <w:b/>
+                <w:sz w:val="20"/>
+                <w:szCs w:val="20"/>
+                <w:vertAlign w:val="superscript"/>
+              </w:rPr>
+              <w:t>2</w:t>
+            </w:r>
+          </w:p>
+        </w:tc>
+        <w:tc>
+          <w:tcPr>
+            <w:tcW w:w="3262" w:type="dxa"/>
+            <w:gridSpan w:val="2"/>
+            <w:vAlign w:val="center"/>
+          </w:tcPr>
+          <w:p>
+            <w:pPr>
+              <w:jc w:val="center"/>
+              <w:rPr>
+                <w:b/>
+                <w:sz w:val="20"/>
+                <w:szCs w:val="20"/>
+              </w:rPr>
+            </w:pPr>
+            <w:r>
+              <w:rPr>
+                <w:b/>
+                <w:sz w:val="20"/>
+                <w:szCs w:val="20"/>
+              </w:rPr>
+              <w:t>Характеристика части</w:t>
+            </w:r>
+          </w:p>
+        </w:tc>
+      </w:tr>
+      <w:tr>
+        <w:tblPrEx>
+          <w:tblLook w:val="0000" w:firstRow="0" w:lastRow="0" w:firstColumn="0" w:lastColumn="0" w:noHBand="0" w:noVBand="0"/>
+        </w:tblPrEx>
+        <w:trPr>
+          <w:trHeight w:val="144"/>
+        </w:trPr>
+        <w:tc>
+          <w:tcPr>
+            <w:tcW w:w="566" w:type="dxa"/>
+            <w:vAlign w:val="center"/>
+          </w:tcPr>
+          <w:p>
+            <w:pPr>
+              <w:jc w:val="center"/>
+              <w:rPr>
+                <w:b/>
+                <w:sz w:val="20"/>
+                <w:szCs w:val="20"/>
+              </w:rPr>
+            </w:pPr>
+            <w:r>
+              <w:rPr>
+                <w:b/>
+                <w:sz w:val="20"/>
+                <w:szCs w:val="20"/>
+              </w:rPr>
+              <w:t>1</w:t>
+            </w:r>
+          </w:p>
+        </w:tc>
+        <w:tc>
+          <w:tcPr>
+            <w:tcW w:w="2834" w:type="dxa"/>
+            <w:gridSpan w:val="6"/>
+            <w:vAlign w:val="center"/>
+          </w:tcPr>
+          <w:p>
+            <w:pPr>
+              <w:ind w:left="-2"/>
+              <w:jc w:val="center"/>
+              <w:rPr>
+                <w:b/>
+                <w:sz w:val="20"/>
+                <w:szCs w:val="20"/>
+              </w:rPr>
+            </w:pPr>
+            <w:r>
+              <w:rPr>
+                <w:b/>
+                <w:sz w:val="20"/>
+                <w:szCs w:val="20"/>
+              </w:rPr>
+              <w:t>2</w:t>
+            </w:r>
+          </w:p>
+        </w:tc>
+        <w:tc>
+          <w:tcPr>
+            <w:tcW w:w="1985" w:type="dxa"/>
+            <w:gridSpan w:val="4"/>
+            <w:vAlign w:val="center"/>
+          </w:tcPr>
+          <w:p>
+            <w:pPr>
+              <w:jc w:val="center"/>
+              <w:rPr>
+                <w:b/>
+                <w:sz w:val="20"/>
+                <w:szCs w:val="20"/>
+              </w:rPr>
+            </w:pPr>
+            <w:r>
+              <w:rPr>
+                <w:b/>
+                <w:sz w:val="20"/>
+                <w:szCs w:val="20"/>
+              </w:rPr>
+              <w:t>3</w:t>
+            </w:r>
+          </w:p>
+        </w:tc>
+        <w:tc>
+          <w:tcPr>
+            <w:tcW w:w="1559" w:type="dxa"/>
+            <w:gridSpan w:val="2"/>
+            <w:vAlign w:val="center"/>
+          </w:tcPr>
+          <w:p>
+            <w:pPr>
+              <w:jc w:val="center"/>
+              <w:rPr>
+                <w:b/>
+                <w:sz w:val="20"/>
+                <w:szCs w:val="20"/>
+              </w:rPr>
+            </w:pPr>
+            <w:r>
+              <w:rPr>
+                <w:b/>
+                <w:sz w:val="20"/>
+                <w:szCs w:val="20"/>
+              </w:rPr>
+              <w:t>4</w:t>
+            </w:r>
+          </w:p>
+        </w:tc>
+        <w:tc>
+          <w:tcPr>
+            <w:tcW w:w="3262" w:type="dxa"/>
+            <w:gridSpan w:val="2"/>
+            <w:vAlign w:val="center"/>
+          </w:tcPr>
+          <w:p>
+            <w:pPr>
+              <w:jc w:val="center"/>
+              <w:rPr>
+                <w:b/>
+                <w:sz w:val="20"/>
+                <w:szCs w:val="20"/>
+              </w:rPr>
+            </w:pPr>
+            <w:r>
+              <w:rPr>
+                <w:b/>
+                <w:sz w:val="20"/>
+                <w:szCs w:val="20"/>
+              </w:rPr>
+              <w:t>5</w:t>
+            </w:r>
+          </w:p>
+        </w:tc>
+      </w:tr>
+      <w:tr>
+        <w:tblPrEx>
+          <w:tblLook w:val="0000" w:firstRow="0" w:lastRow="0" w:firstColumn="0" w:lastColumn="0" w:noHBand="0" w:noVBand="0"/>
+        </w:tblPrEx>
+        <w:trPr>
+          <w:trHeight w:val="225"/>
+        </w:trPr>
+        <w:tc>
+          <w:tcPr>
+            <w:tcW w:w="566" w:type="dxa"/>
+          </w:tcPr>
+          <w:p>
+            <w:pPr>
+              <w:jc w:val="center"/>
+              <w:rPr>
+                <w:sz w:val="20"/>
+                <w:szCs w:val="20"/>
+              </w:rPr>
+            </w:pPr>
+            <w:r>
+              <w:rPr>
+                <w:sz w:val="20"/>
+                <w:szCs w:val="20"/>
+                <w:lang w:val="en-US"/>
+              </w:rPr>
+              <w:t>1</w:t>
+            </w:r>
+          </w:p>
+        </w:tc>
+        <w:tc>
+          <w:tcPr>
+            <w:tcW w:w="2834" w:type="dxa"/>
+            <w:gridSpan w:val="6"/>
+          </w:tcPr>
+          <w:p>
+            <w:pPr>
+              <w:jc w:val="center"/>
+              <w:rPr>
+                <w:sz w:val="20"/>
+                <w:szCs w:val="20"/>
+                <w:lang w:val="en-US"/>
+              </w:rPr>
+            </w:pPr>
+            <w:r>
+              <w:rPr>
+                <w:sz w:val="20"/>
+                <w:szCs w:val="20"/>
+                <w:lang w:val="en-US"/>
+              </w:rPr>
+              <w:t>/чзу1</w:t>
+            </w:r>
+          </w:p>
+        </w:tc>
+        <w:tc>
+          <w:tcPr>
+            <w:tcW w:w="1985" w:type="dxa"/>
+            <w:gridSpan w:val="4"/>
+          </w:tcPr>
+          <w:p>
+            <w:pPr>
+              <w:jc w:val="center"/>
+              <w:rPr>
+                <w:sz w:val="20"/>
+                <w:szCs w:val="20"/>
+                <w:lang w:val="en-US"/>
+              </w:rPr>
+            </w:pPr>
+            <w:r>
+              <w:rPr>
+                <w:sz w:val="20"/>
+                <w:szCs w:val="20"/>
+                <w:lang w:val="en-US"/>
+              </w:rPr>
+              <w:t>1376</w:t>
+            </w:r>
+          </w:p>
+        </w:tc>
+        <w:tc>
+          <w:tcPr>
+            <w:tcW w:w="1559" w:type="dxa"/>
+            <w:gridSpan w:val="2"/>
+          </w:tcPr>
+          <w:p>
+            <w:pPr>
+              <w:jc w:val="center"/>
+              <w:rPr>
+                <w:sz w:val="20"/>
+                <w:szCs w:val="20"/>
+                <w:lang w:val="en-US"/>
+              </w:rPr>
+            </w:pPr>
+            <w:r>
+              <w:rPr>
+                <w:sz w:val="20"/>
+                <w:szCs w:val="20"/>
+                <w:lang w:val="en-US"/>
+              </w:rPr>
+              <w:t>65</w:t>
+            </w:r>
+          </w:p>
+        </w:tc>
+        <w:tc>
+          <w:tcPr>
+            <w:tcW w:w="3262" w:type="dxa"/>
+            <w:gridSpan w:val="2"/>
+          </w:tcPr>
+          <w:p>
+            <w:pPr>
+              <w:jc w:val="center"/>
+              <w:rPr>
+                <w:sz w:val="20"/>
+                <w:szCs w:val="20"/>
+                <w:lang w:val="en-US"/>
+              </w:rPr>
+            </w:pPr>
+            <w:r>
+              <w:rPr>
+                <w:sz w:val="20"/>
+                <w:szCs w:val="20"/>
+                <w:lang w:val="en-US"/>
+              </w:rPr>
+              <w:t>Частный сервитут</w:t>
+            </w:r>
+          </w:p>
+        </w:tc>
+      </w:tr>
+      <w:tr>
+        <w:tblPrEx>
+          <w:tblLook w:val="0000" w:firstRow="0" w:lastRow="0" w:firstColumn="0" w:lastColumn="0" w:noHBand="0" w:noVBand="0"/>
+        </w:tblPrEx>
+        <w:trPr>
+          <w:trHeight w:val="225"/>
+        </w:trPr>
+        <w:tc>
+          <w:tcPr>
+            <w:tcW w:w="566" w:type="dxa"/>
+          </w:tcPr>
+          <w:p>
+            <w:pPr>
+              <w:jc w:val="center"/>
+              <w:rPr>
+                <w:sz w:val="20"/>
+                <w:szCs w:val="20"/>
+              </w:rPr>
+            </w:pPr>
+            <w:r>
+              <w:rPr>
+                <w:sz w:val="20"/>
+                <w:szCs w:val="20"/>
+                <w:lang w:val="en-US"/>
+              </w:rPr>
+              <w:t>2</w:t>
+            </w:r>
+          </w:p>
+        </w:tc>
+        <w:tc>
+          <w:tcPr>
+            <w:tcW w:w="2834" w:type="dxa"/>
+            <w:gridSpan w:val="6"/>
+          </w:tcPr>
+          <w:p>
+            <w:pPr>
+              <w:jc w:val="center"/>
+              <w:rPr>
+                <w:sz w:val="20"/>
+                <w:szCs w:val="20"/>
+                <w:lang w:val="en-US"/>
+              </w:rPr>
+            </w:pPr>
+            <w:r>
+              <w:rPr>
+                <w:sz w:val="20"/>
+                <w:szCs w:val="20"/>
+                <w:lang w:val="en-US"/>
+              </w:rPr>
+              <w:t>12</w:t>
+            </w:r>
+          </w:p>
+        </w:tc>
+        <w:tc>
+          <w:tcPr>
+            <w:tcW w:w="1985" w:type="dxa"/>
+            <w:gridSpan w:val="4"/>
+          </w:tcPr>
+          <w:p>
+            <w:pPr>
+              <w:jc w:val="center"/>
+              <w:rPr>
+                <w:sz w:val="20"/>
+                <w:szCs w:val="20"/>
+                <w:lang w:val="en-US"/>
+              </w:rPr>
+            </w:pPr>
+            <w:r>
+              <w:rPr>
+                <w:sz w:val="20"/>
+                <w:szCs w:val="20"/>
+                <w:lang w:val="en-US"/>
+              </w:rPr>
+              <w:t>12</w:t>
+            </w:r>
+          </w:p>
+        </w:tc>
+        <w:tc>
+          <w:tcPr>
+            <w:tcW w:w="1559" w:type="dxa"/>
+            <w:gridSpan w:val="2"/>
+          </w:tcPr>
+          <w:p>
+            <w:pPr>
+              <w:jc w:val="center"/>
+              <w:rPr>
+                <w:sz w:val="20"/>
+                <w:szCs w:val="20"/>
+                <w:lang w:val="en-US"/>
+              </w:rPr>
+            </w:pPr>
+            <w:r>
+              <w:rPr>
+                <w:sz w:val="20"/>
+                <w:szCs w:val="20"/>
+                <w:lang w:val="en-US"/>
+              </w:rPr>
+              <w:t/>
+            </w:r>
+          </w:p>
+        </w:tc>
+        <w:tc>
+          <w:tcPr>
+            <w:tcW w:w="3262" w:type="dxa"/>
+            <w:gridSpan w:val="2"/>
+          </w:tcPr>
+          <w:p>
+            <w:pPr>
+              <w:jc w:val="center"/>
+              <w:rPr>
+                <w:sz w:val="20"/>
+                <w:szCs w:val="20"/>
+                <w:lang w:val="en-US"/>
+              </w:rPr>
+            </w:pPr>
+            <w:r>
+              <w:rPr>
+                <w:sz w:val="20"/>
+                <w:szCs w:val="20"/>
+                <w:lang w:val="en-US"/>
+              </w:rPr>
+              <w:t>Сервитут</w:t>
+            </w:r>
+          </w:p>
+        </w:tc>
+      </w:tr>
       <w:tr>
         <w:tblPrEx>
           <w:tblLook w:val="0000" w:firstRow="0" w:lastRow="0" w:firstColumn="0" w:lastColumn="0" w:noHBand="0" w:noVBand="0"/>

</xml_diff>

<commit_message>
add element SubParcels and refactoring the code
</commit_message>
<xml_diff>
--- a/TEST/14/result.docx
+++ b/TEST/14/result.docx
@@ -5111,7 +5111,7 @@
                 <w:u w:val="single"/>
                 <w:lang w:val="en-US"/>
               </w:rPr>
-              <w:t xml:space="preserve">['/чзу1', {'contour': '', 'numGeopoint': 'н1', 'x': '461655.8', 'y': '2177624.11', 'deltaGeopoint': '0.5'}, {'contour': '', 'numGeopoint': 'н5', 'x': '461637.46', 'y': '2177612.52', 'deltaGeopoint': '0.5'}, {'contour': '', 'numGeopoint': 'н4', 'x': '461603.14', 'y': '2177666.06', 'deltaGeopoint': '0.5'}, {'contour': '', 'numGeopoint': 'н3', 'x': '461620.15', 'y': '2177676.84', 'deltaGeopoint': '0.5'}, {'contour': '', 'numGeopoint': 'н2', 'x': '461621.36', 'y': '2177677.6', 'deltaGeopoint': '0.5'}, {'contour': '', 'numGeopoint': 'н1', 'x': '461655.8', 'y': '2177624.11', 'deltaGeopoint': '0.5'}]</w:t>
+              <w:t xml:space="preserve">/чзу1</w:t>
             </w:r>
             <w:bookmarkEnd w:id="4"/>
             <w:bookmarkEnd w:id="5"/>
@@ -5577,6 +5577,756 @@
           <w:tblLook w:val="0000" w:firstRow="0" w:lastRow="0" w:firstColumn="0" w:lastColumn="0" w:noHBand="0" w:noVBand="0"/>
         </w:tblPrEx>
         <w:trPr>
+          <w:trHeight w:val="189"/>
+        </w:trPr>
+        <w:tc>
+          <w:tcPr>
+            <w:tcW w:w="1497" w:type="dxa"/>
+            <w:gridSpan w:val="3"/>
+          </w:tcPr>
+          <w:p>
+            <w:pPr>
+              <w:jc w:val="center"/>
+              <w:rPr>
+                <w:sz w:val="20"/>
+                <w:szCs w:val="20"/>
+              </w:rPr>
+            </w:pPr>
+            <w:proofErr w:type="gramStart"/>
+            <w:r>
+              <w:rPr>
+                <w:sz w:val="20"/>
+                <w:szCs w:val="20"/>
+              </w:rPr>
+              <w:t xml:space="preserve">н1</w:t>
+            </w:r>
+          </w:p>
+        </w:tc>
+        <w:tc>
+          <w:tcPr>
+            <w:tcW w:w="1682" w:type="dxa"/>
+            <w:gridSpan w:val="2"/>
+          </w:tcPr>
+          <w:p>
+            <w:pPr>
+              <w:jc w:val="center"/>
+              <w:rPr>
+                <w:sz w:val="20"/>
+                <w:szCs w:val="20"/>
+                <w:lang w:val="en-US"/>
+              </w:rPr>
+            </w:pPr>
+            <w:r>
+              <w:rPr>
+                <w:sz w:val="20"/>
+                <w:szCs w:val="20"/>
+                <w:lang w:val="en-US"/>
+              </w:rPr>
+              <w:t xml:space="preserve">461655.8</w:t>
+            </w:r>
+          </w:p>
+        </w:tc>
+        <w:tc>
+          <w:tcPr>
+            <w:tcW w:w="1533" w:type="dxa"/>
+            <w:gridSpan w:val="4"/>
+          </w:tcPr>
+          <w:p>
+            <w:pPr>
+              <w:jc w:val="center"/>
+              <w:rPr>
+                <w:sz w:val="20"/>
+                <w:szCs w:val="20"/>
+                <w:lang w:val="en-US"/>
+              </w:rPr>
+            </w:pPr>
+            <w:r>
+              <w:rPr>
+                <w:sz w:val="20"/>
+                <w:szCs w:val="20"/>
+                <w:lang w:val="en-US"/>
+              </w:rPr>
+              <w:t xml:space="preserve">2177624.11</w:t>
+            </w:r>
+          </w:p>
+        </w:tc>
+        <w:tc>
+          <w:tcPr>
+            <w:tcW w:w="2503" w:type="dxa"/>
+            <w:gridSpan w:val="5"/>
+          </w:tcPr>
+          <w:p>
+            <w:pPr>
+              <w:jc w:val="center"/>
+              <w:rPr>
+                <w:sz w:val="20"/>
+                <w:szCs w:val="20"/>
+                <w:lang w:val="en-US"/>
+              </w:rPr>
+            </w:pPr>
+            <w:r>
+              <w:rPr>
+                <w:sz w:val="20"/>
+                <w:szCs w:val="20"/>
+                <w:lang w:val="en-US"/>
+              </w:rPr>
+              <w:t xml:space="preserve">0.5</w:t>
+            </w:r>
+          </w:p>
+        </w:tc>
+        <w:tc>
+          <w:tcPr>
+            <w:tcW w:w="2991" w:type="dxa"/>
+          </w:tcPr>
+          <w:p>
+            <w:pPr>
+              <w:jc w:val="center"/>
+              <w:rPr>
+                <w:sz w:val="20"/>
+                <w:szCs w:val="20"/>
+                <w:lang w:val="en-US"/>
+              </w:rPr>
+            </w:pPr>
+            <w:r>
+              <w:rPr>
+                <w:sz w:val="20"/>
+                <w:szCs w:val="20"/>
+              </w:rPr>
+              <w:t>–</w:t>
+            </w:r>
+          </w:p>
+        </w:tc>
+      </w:tr>
+      <w:tr>
+        <w:tblPrEx>
+          <w:tblLook w:val="0000" w:firstRow="0" w:lastRow="0" w:firstColumn="0" w:lastColumn="0" w:noHBand="0" w:noVBand="0"/>
+        </w:tblPrEx>
+        <w:trPr>
+          <w:trHeight w:val="189"/>
+        </w:trPr>
+        <w:tc>
+          <w:tcPr>
+            <w:tcW w:w="1497" w:type="dxa"/>
+            <w:gridSpan w:val="3"/>
+          </w:tcPr>
+          <w:p>
+            <w:pPr>
+              <w:jc w:val="center"/>
+              <w:rPr>
+                <w:sz w:val="20"/>
+                <w:szCs w:val="20"/>
+              </w:rPr>
+            </w:pPr>
+            <w:proofErr w:type="gramStart"/>
+            <w:r>
+              <w:rPr>
+                <w:sz w:val="20"/>
+                <w:szCs w:val="20"/>
+              </w:rPr>
+              <w:t xml:space="preserve">н5</w:t>
+            </w:r>
+          </w:p>
+        </w:tc>
+        <w:tc>
+          <w:tcPr>
+            <w:tcW w:w="1682" w:type="dxa"/>
+            <w:gridSpan w:val="2"/>
+          </w:tcPr>
+          <w:p>
+            <w:pPr>
+              <w:jc w:val="center"/>
+              <w:rPr>
+                <w:sz w:val="20"/>
+                <w:szCs w:val="20"/>
+                <w:lang w:val="en-US"/>
+              </w:rPr>
+            </w:pPr>
+            <w:r>
+              <w:rPr>
+                <w:sz w:val="20"/>
+                <w:szCs w:val="20"/>
+                <w:lang w:val="en-US"/>
+              </w:rPr>
+              <w:t xml:space="preserve">461637.46</w:t>
+            </w:r>
+          </w:p>
+        </w:tc>
+        <w:tc>
+          <w:tcPr>
+            <w:tcW w:w="1533" w:type="dxa"/>
+            <w:gridSpan w:val="4"/>
+          </w:tcPr>
+          <w:p>
+            <w:pPr>
+              <w:jc w:val="center"/>
+              <w:rPr>
+                <w:sz w:val="20"/>
+                <w:szCs w:val="20"/>
+                <w:lang w:val="en-US"/>
+              </w:rPr>
+            </w:pPr>
+            <w:r>
+              <w:rPr>
+                <w:sz w:val="20"/>
+                <w:szCs w:val="20"/>
+                <w:lang w:val="en-US"/>
+              </w:rPr>
+              <w:t xml:space="preserve">2177612.52</w:t>
+            </w:r>
+          </w:p>
+        </w:tc>
+        <w:tc>
+          <w:tcPr>
+            <w:tcW w:w="2503" w:type="dxa"/>
+            <w:gridSpan w:val="5"/>
+          </w:tcPr>
+          <w:p>
+            <w:pPr>
+              <w:jc w:val="center"/>
+              <w:rPr>
+                <w:sz w:val="20"/>
+                <w:szCs w:val="20"/>
+                <w:lang w:val="en-US"/>
+              </w:rPr>
+            </w:pPr>
+            <w:r>
+              <w:rPr>
+                <w:sz w:val="20"/>
+                <w:szCs w:val="20"/>
+                <w:lang w:val="en-US"/>
+              </w:rPr>
+              <w:t xml:space="preserve">0.5</w:t>
+            </w:r>
+          </w:p>
+        </w:tc>
+        <w:tc>
+          <w:tcPr>
+            <w:tcW w:w="2991" w:type="dxa"/>
+          </w:tcPr>
+          <w:p>
+            <w:pPr>
+              <w:jc w:val="center"/>
+              <w:rPr>
+                <w:sz w:val="20"/>
+                <w:szCs w:val="20"/>
+                <w:lang w:val="en-US"/>
+              </w:rPr>
+            </w:pPr>
+            <w:r>
+              <w:rPr>
+                <w:sz w:val="20"/>
+                <w:szCs w:val="20"/>
+              </w:rPr>
+              <w:t>–</w:t>
+            </w:r>
+          </w:p>
+        </w:tc>
+      </w:tr>
+      <w:tr>
+        <w:tblPrEx>
+          <w:tblLook w:val="0000" w:firstRow="0" w:lastRow="0" w:firstColumn="0" w:lastColumn="0" w:noHBand="0" w:noVBand="0"/>
+        </w:tblPrEx>
+        <w:trPr>
+          <w:trHeight w:val="189"/>
+        </w:trPr>
+        <w:tc>
+          <w:tcPr>
+            <w:tcW w:w="1497" w:type="dxa"/>
+            <w:gridSpan w:val="3"/>
+          </w:tcPr>
+          <w:p>
+            <w:pPr>
+              <w:jc w:val="center"/>
+              <w:rPr>
+                <w:sz w:val="20"/>
+                <w:szCs w:val="20"/>
+              </w:rPr>
+            </w:pPr>
+            <w:proofErr w:type="gramStart"/>
+            <w:r>
+              <w:rPr>
+                <w:sz w:val="20"/>
+                <w:szCs w:val="20"/>
+              </w:rPr>
+              <w:t xml:space="preserve">н4</w:t>
+            </w:r>
+          </w:p>
+        </w:tc>
+        <w:tc>
+          <w:tcPr>
+            <w:tcW w:w="1682" w:type="dxa"/>
+            <w:gridSpan w:val="2"/>
+          </w:tcPr>
+          <w:p>
+            <w:pPr>
+              <w:jc w:val="center"/>
+              <w:rPr>
+                <w:sz w:val="20"/>
+                <w:szCs w:val="20"/>
+                <w:lang w:val="en-US"/>
+              </w:rPr>
+            </w:pPr>
+            <w:r>
+              <w:rPr>
+                <w:sz w:val="20"/>
+                <w:szCs w:val="20"/>
+                <w:lang w:val="en-US"/>
+              </w:rPr>
+              <w:t xml:space="preserve">461603.14</w:t>
+            </w:r>
+          </w:p>
+        </w:tc>
+        <w:tc>
+          <w:tcPr>
+            <w:tcW w:w="1533" w:type="dxa"/>
+            <w:gridSpan w:val="4"/>
+          </w:tcPr>
+          <w:p>
+            <w:pPr>
+              <w:jc w:val="center"/>
+              <w:rPr>
+                <w:sz w:val="20"/>
+                <w:szCs w:val="20"/>
+                <w:lang w:val="en-US"/>
+              </w:rPr>
+            </w:pPr>
+            <w:r>
+              <w:rPr>
+                <w:sz w:val="20"/>
+                <w:szCs w:val="20"/>
+                <w:lang w:val="en-US"/>
+              </w:rPr>
+              <w:t xml:space="preserve">2177666.06</w:t>
+            </w:r>
+          </w:p>
+        </w:tc>
+        <w:tc>
+          <w:tcPr>
+            <w:tcW w:w="2503" w:type="dxa"/>
+            <w:gridSpan w:val="5"/>
+          </w:tcPr>
+          <w:p>
+            <w:pPr>
+              <w:jc w:val="center"/>
+              <w:rPr>
+                <w:sz w:val="20"/>
+                <w:szCs w:val="20"/>
+                <w:lang w:val="en-US"/>
+              </w:rPr>
+            </w:pPr>
+            <w:r>
+              <w:rPr>
+                <w:sz w:val="20"/>
+                <w:szCs w:val="20"/>
+                <w:lang w:val="en-US"/>
+              </w:rPr>
+              <w:t xml:space="preserve">0.5</w:t>
+            </w:r>
+          </w:p>
+        </w:tc>
+        <w:tc>
+          <w:tcPr>
+            <w:tcW w:w="2991" w:type="dxa"/>
+          </w:tcPr>
+          <w:p>
+            <w:pPr>
+              <w:jc w:val="center"/>
+              <w:rPr>
+                <w:sz w:val="20"/>
+                <w:szCs w:val="20"/>
+                <w:lang w:val="en-US"/>
+              </w:rPr>
+            </w:pPr>
+            <w:r>
+              <w:rPr>
+                <w:sz w:val="20"/>
+                <w:szCs w:val="20"/>
+              </w:rPr>
+              <w:t>–</w:t>
+            </w:r>
+          </w:p>
+        </w:tc>
+      </w:tr>
+      <w:tr>
+        <w:tblPrEx>
+          <w:tblLook w:val="0000" w:firstRow="0" w:lastRow="0" w:firstColumn="0" w:lastColumn="0" w:noHBand="0" w:noVBand="0"/>
+        </w:tblPrEx>
+        <w:trPr>
+          <w:trHeight w:val="189"/>
+        </w:trPr>
+        <w:tc>
+          <w:tcPr>
+            <w:tcW w:w="1497" w:type="dxa"/>
+            <w:gridSpan w:val="3"/>
+          </w:tcPr>
+          <w:p>
+            <w:pPr>
+              <w:jc w:val="center"/>
+              <w:rPr>
+                <w:sz w:val="20"/>
+                <w:szCs w:val="20"/>
+              </w:rPr>
+            </w:pPr>
+            <w:proofErr w:type="gramStart"/>
+            <w:r>
+              <w:rPr>
+                <w:sz w:val="20"/>
+                <w:szCs w:val="20"/>
+              </w:rPr>
+              <w:t xml:space="preserve">н3</w:t>
+            </w:r>
+          </w:p>
+        </w:tc>
+        <w:tc>
+          <w:tcPr>
+            <w:tcW w:w="1682" w:type="dxa"/>
+            <w:gridSpan w:val="2"/>
+          </w:tcPr>
+          <w:p>
+            <w:pPr>
+              <w:jc w:val="center"/>
+              <w:rPr>
+                <w:sz w:val="20"/>
+                <w:szCs w:val="20"/>
+                <w:lang w:val="en-US"/>
+              </w:rPr>
+            </w:pPr>
+            <w:r>
+              <w:rPr>
+                <w:sz w:val="20"/>
+                <w:szCs w:val="20"/>
+                <w:lang w:val="en-US"/>
+              </w:rPr>
+              <w:t xml:space="preserve">461620.15</w:t>
+            </w:r>
+          </w:p>
+        </w:tc>
+        <w:tc>
+          <w:tcPr>
+            <w:tcW w:w="1533" w:type="dxa"/>
+            <w:gridSpan w:val="4"/>
+          </w:tcPr>
+          <w:p>
+            <w:pPr>
+              <w:jc w:val="center"/>
+              <w:rPr>
+                <w:sz w:val="20"/>
+                <w:szCs w:val="20"/>
+                <w:lang w:val="en-US"/>
+              </w:rPr>
+            </w:pPr>
+            <w:r>
+              <w:rPr>
+                <w:sz w:val="20"/>
+                <w:szCs w:val="20"/>
+                <w:lang w:val="en-US"/>
+              </w:rPr>
+              <w:t xml:space="preserve">2177676.84</w:t>
+            </w:r>
+          </w:p>
+        </w:tc>
+        <w:tc>
+          <w:tcPr>
+            <w:tcW w:w="2503" w:type="dxa"/>
+            <w:gridSpan w:val="5"/>
+          </w:tcPr>
+          <w:p>
+            <w:pPr>
+              <w:jc w:val="center"/>
+              <w:rPr>
+                <w:sz w:val="20"/>
+                <w:szCs w:val="20"/>
+                <w:lang w:val="en-US"/>
+              </w:rPr>
+            </w:pPr>
+            <w:r>
+              <w:rPr>
+                <w:sz w:val="20"/>
+                <w:szCs w:val="20"/>
+                <w:lang w:val="en-US"/>
+              </w:rPr>
+              <w:t xml:space="preserve">0.5</w:t>
+            </w:r>
+          </w:p>
+        </w:tc>
+        <w:tc>
+          <w:tcPr>
+            <w:tcW w:w="2991" w:type="dxa"/>
+          </w:tcPr>
+          <w:p>
+            <w:pPr>
+              <w:jc w:val="center"/>
+              <w:rPr>
+                <w:sz w:val="20"/>
+                <w:szCs w:val="20"/>
+                <w:lang w:val="en-US"/>
+              </w:rPr>
+            </w:pPr>
+            <w:r>
+              <w:rPr>
+                <w:sz w:val="20"/>
+                <w:szCs w:val="20"/>
+              </w:rPr>
+              <w:t>–</w:t>
+            </w:r>
+          </w:p>
+        </w:tc>
+      </w:tr>
+      <w:tr>
+        <w:tblPrEx>
+          <w:tblLook w:val="0000" w:firstRow="0" w:lastRow="0" w:firstColumn="0" w:lastColumn="0" w:noHBand="0" w:noVBand="0"/>
+        </w:tblPrEx>
+        <w:trPr>
+          <w:trHeight w:val="189"/>
+        </w:trPr>
+        <w:tc>
+          <w:tcPr>
+            <w:tcW w:w="1497" w:type="dxa"/>
+            <w:gridSpan w:val="3"/>
+          </w:tcPr>
+          <w:p>
+            <w:pPr>
+              <w:jc w:val="center"/>
+              <w:rPr>
+                <w:sz w:val="20"/>
+                <w:szCs w:val="20"/>
+              </w:rPr>
+            </w:pPr>
+            <w:proofErr w:type="gramStart"/>
+            <w:r>
+              <w:rPr>
+                <w:sz w:val="20"/>
+                <w:szCs w:val="20"/>
+              </w:rPr>
+              <w:t xml:space="preserve">н2</w:t>
+            </w:r>
+          </w:p>
+        </w:tc>
+        <w:tc>
+          <w:tcPr>
+            <w:tcW w:w="1682" w:type="dxa"/>
+            <w:gridSpan w:val="2"/>
+          </w:tcPr>
+          <w:p>
+            <w:pPr>
+              <w:jc w:val="center"/>
+              <w:rPr>
+                <w:sz w:val="20"/>
+                <w:szCs w:val="20"/>
+                <w:lang w:val="en-US"/>
+              </w:rPr>
+            </w:pPr>
+            <w:r>
+              <w:rPr>
+                <w:sz w:val="20"/>
+                <w:szCs w:val="20"/>
+                <w:lang w:val="en-US"/>
+              </w:rPr>
+              <w:t xml:space="preserve">461621.36</w:t>
+            </w:r>
+          </w:p>
+        </w:tc>
+        <w:tc>
+          <w:tcPr>
+            <w:tcW w:w="1533" w:type="dxa"/>
+            <w:gridSpan w:val="4"/>
+          </w:tcPr>
+          <w:p>
+            <w:pPr>
+              <w:jc w:val="center"/>
+              <w:rPr>
+                <w:sz w:val="20"/>
+                <w:szCs w:val="20"/>
+                <w:lang w:val="en-US"/>
+              </w:rPr>
+            </w:pPr>
+            <w:r>
+              <w:rPr>
+                <w:sz w:val="20"/>
+                <w:szCs w:val="20"/>
+                <w:lang w:val="en-US"/>
+              </w:rPr>
+              <w:t xml:space="preserve">2177677.6</w:t>
+            </w:r>
+          </w:p>
+        </w:tc>
+        <w:tc>
+          <w:tcPr>
+            <w:tcW w:w="2503" w:type="dxa"/>
+            <w:gridSpan w:val="5"/>
+          </w:tcPr>
+          <w:p>
+            <w:pPr>
+              <w:jc w:val="center"/>
+              <w:rPr>
+                <w:sz w:val="20"/>
+                <w:szCs w:val="20"/>
+                <w:lang w:val="en-US"/>
+              </w:rPr>
+            </w:pPr>
+            <w:r>
+              <w:rPr>
+                <w:sz w:val="20"/>
+                <w:szCs w:val="20"/>
+                <w:lang w:val="en-US"/>
+              </w:rPr>
+              <w:t xml:space="preserve">0.5</w:t>
+            </w:r>
+          </w:p>
+        </w:tc>
+        <w:tc>
+          <w:tcPr>
+            <w:tcW w:w="2991" w:type="dxa"/>
+          </w:tcPr>
+          <w:p>
+            <w:pPr>
+              <w:jc w:val="center"/>
+              <w:rPr>
+                <w:sz w:val="20"/>
+                <w:szCs w:val="20"/>
+                <w:lang w:val="en-US"/>
+              </w:rPr>
+            </w:pPr>
+            <w:r>
+              <w:rPr>
+                <w:sz w:val="20"/>
+                <w:szCs w:val="20"/>
+              </w:rPr>
+              <w:t>–</w:t>
+            </w:r>
+          </w:p>
+        </w:tc>
+      </w:tr>
+      <w:tr>
+        <w:tblPrEx>
+          <w:tblLook w:val="0000" w:firstRow="0" w:lastRow="0" w:firstColumn="0" w:lastColumn="0" w:noHBand="0" w:noVBand="0"/>
+        </w:tblPrEx>
+        <w:trPr>
+          <w:trHeight w:val="189"/>
+        </w:trPr>
+        <w:tc>
+          <w:tcPr>
+            <w:tcW w:w="1497" w:type="dxa"/>
+            <w:gridSpan w:val="3"/>
+          </w:tcPr>
+          <w:p>
+            <w:pPr>
+              <w:jc w:val="center"/>
+              <w:rPr>
+                <w:sz w:val="20"/>
+                <w:szCs w:val="20"/>
+              </w:rPr>
+            </w:pPr>
+            <w:proofErr w:type="gramStart"/>
+            <w:r>
+              <w:rPr>
+                <w:sz w:val="20"/>
+                <w:szCs w:val="20"/>
+              </w:rPr>
+              <w:t xml:space="preserve">н1</w:t>
+            </w:r>
+          </w:p>
+        </w:tc>
+        <w:tc>
+          <w:tcPr>
+            <w:tcW w:w="1682" w:type="dxa"/>
+            <w:gridSpan w:val="2"/>
+          </w:tcPr>
+          <w:p>
+            <w:pPr>
+              <w:jc w:val="center"/>
+              <w:rPr>
+                <w:sz w:val="20"/>
+                <w:szCs w:val="20"/>
+                <w:lang w:val="en-US"/>
+              </w:rPr>
+            </w:pPr>
+            <w:r>
+              <w:rPr>
+                <w:sz w:val="20"/>
+                <w:szCs w:val="20"/>
+                <w:lang w:val="en-US"/>
+              </w:rPr>
+              <w:t xml:space="preserve">461655.8</w:t>
+            </w:r>
+          </w:p>
+        </w:tc>
+        <w:tc>
+          <w:tcPr>
+            <w:tcW w:w="1533" w:type="dxa"/>
+            <w:gridSpan w:val="4"/>
+          </w:tcPr>
+          <w:p>
+            <w:pPr>
+              <w:jc w:val="center"/>
+              <w:rPr>
+                <w:sz w:val="20"/>
+                <w:szCs w:val="20"/>
+                <w:lang w:val="en-US"/>
+              </w:rPr>
+            </w:pPr>
+            <w:r>
+              <w:rPr>
+                <w:sz w:val="20"/>
+                <w:szCs w:val="20"/>
+                <w:lang w:val="en-US"/>
+              </w:rPr>
+              <w:t xml:space="preserve">2177624.11</w:t>
+            </w:r>
+          </w:p>
+        </w:tc>
+        <w:tc>
+          <w:tcPr>
+            <w:tcW w:w="2503" w:type="dxa"/>
+            <w:gridSpan w:val="5"/>
+          </w:tcPr>
+          <w:p>
+            <w:pPr>
+              <w:jc w:val="center"/>
+              <w:rPr>
+                <w:sz w:val="20"/>
+                <w:szCs w:val="20"/>
+                <w:lang w:val="en-US"/>
+              </w:rPr>
+            </w:pPr>
+            <w:r>
+              <w:rPr>
+                <w:sz w:val="20"/>
+                <w:szCs w:val="20"/>
+                <w:lang w:val="en-US"/>
+              </w:rPr>
+              <w:t xml:space="preserve">0.5</w:t>
+            </w:r>
+          </w:p>
+        </w:tc>
+        <w:tc>
+          <w:tcPr>
+            <w:tcW w:w="2991" w:type="dxa"/>
+          </w:tcPr>
+          <w:p>
+            <w:pPr>
+              <w:jc w:val="center"/>
+              <w:rPr>
+                <w:sz w:val="20"/>
+                <w:szCs w:val="20"/>
+                <w:lang w:val="en-US"/>
+              </w:rPr>
+            </w:pPr>
+            <w:r>
+              <w:rPr>
+                <w:sz w:val="20"/>
+                <w:szCs w:val="20"/>
+              </w:rPr>
+              <w:t>–</w:t>
+            </w:r>
+          </w:p>
+        </w:tc>
+      </w:tr>
+      <w:tr>
+        <w:tblPrEx>
+          <w:tblLook w:val="0000" w:firstRow="0" w:lastRow="0" w:firstColumn="0" w:lastColumn="0" w:noHBand="0" w:noVBand="0"/>
+        </w:tblPrEx>
+        <w:trPr>
           <w:trHeight w:val="329"/>
         </w:trPr>
         <w:tc>
@@ -5717,7 +6467,7 @@
                 <w:u w:val="single"/>
                 <w:lang w:val="en-US"/>
               </w:rPr>
-              <w:t xml:space="preserve">['12', {'contour': '', 'numGeopoint': '1', 'oldX': '-', 'oldY': '-', 'newX': '123123', 'newY': '34345', 'delta': '0.2'}]</w:t>
+              <w:t xml:space="preserve">12</w:t>
             </w:r>
           </w:p>
         </w:tc>
@@ -6334,6 +7084,175 @@
                 <w:szCs w:val="20"/>
               </w:rPr>
               <w:t>7</w:t>
+            </w:r>
+          </w:p>
+        </w:tc>
+      </w:tr>
+      <w:tr>
+        <w:tblPrEx>
+          <w:tblLook w:val="0000" w:firstRow="0" w:lastRow="0" w:firstColumn="0" w:lastColumn="0" w:noHBand="0" w:noVBand="0"/>
+        </w:tblPrEx>
+        <w:trPr>
+          <w:trHeight w:val="189"/>
+        </w:trPr>
+        <w:tc>
+          <w:tcPr>
+            <w:tcW w:w="1497" w:type="dxa"/>
+            <w:gridSpan w:val="3"/>
+          </w:tcPr>
+          <w:p>
+            <w:pPr>
+              <w:jc w:val="center"/>
+              <w:rPr>
+                <w:sz w:val="20"/>
+                <w:szCs w:val="20"/>
+                <w:lang w:val="en-US"/>
+              </w:rPr>
+            </w:pPr>
+            <w:r>
+              <w:rPr>
+                <w:sz w:val="20"/>
+                <w:szCs w:val="20"/>
+                <w:lang w:val="en-US"/>
+              </w:rPr>
+              <w:t xml:space="preserve">1</w:t>
+            </w:r>
+          </w:p>
+        </w:tc>
+        <w:tc>
+          <w:tcPr>
+            <w:tcW w:w="841" w:type="dxa"/>
+          </w:tcPr>
+          <w:p>
+            <w:pPr>
+              <w:jc w:val="center"/>
+              <w:rPr>
+                <w:sz w:val="20"/>
+                <w:szCs w:val="20"/>
+                <w:lang w:val="en-US"/>
+              </w:rPr>
+            </w:pPr>
+            <w:r>
+              <w:rPr>
+                <w:sz w:val="20"/>
+                <w:szCs w:val="20"/>
+                <w:lang w:val="en-US"/>
+              </w:rPr>
+              <w:t xml:space="preserve">-</w:t>
+            </w:r>
+          </w:p>
+        </w:tc>
+        <w:tc>
+          <w:tcPr>
+            <w:tcW w:w="841" w:type="dxa"/>
+          </w:tcPr>
+          <w:p>
+            <w:pPr>
+              <w:jc w:val="center"/>
+              <w:rPr>
+                <w:sz w:val="20"/>
+                <w:szCs w:val="20"/>
+                <w:lang w:val="en-US"/>
+              </w:rPr>
+            </w:pPr>
+            <w:r>
+              <w:rPr>
+                <w:sz w:val="20"/>
+                <w:szCs w:val="20"/>
+                <w:lang w:val="en-US"/>
+              </w:rPr>
+              <w:t xml:space="preserve">-</w:t>
+            </w:r>
+          </w:p>
+        </w:tc>
+        <w:tc>
+          <w:tcPr>
+            <w:tcW w:w="766" w:type="dxa"/>
+            <w:gridSpan w:val="3"/>
+          </w:tcPr>
+          <w:p>
+            <w:pPr>
+              <w:jc w:val="center"/>
+              <w:rPr>
+                <w:sz w:val="20"/>
+                <w:szCs w:val="20"/>
+                <w:lang w:val="en-US"/>
+              </w:rPr>
+            </w:pPr>
+            <w:r>
+              <w:rPr>
+                <w:sz w:val="20"/>
+                <w:szCs w:val="20"/>
+                <w:lang w:val="en-US"/>
+              </w:rPr>
+              <w:t xml:space="preserve">123123</w:t>
+            </w:r>
+          </w:p>
+        </w:tc>
+        <w:tc>
+          <w:tcPr>
+            <w:tcW w:w="767" w:type="dxa"/>
+          </w:tcPr>
+          <w:p>
+            <w:pPr>
+              <w:jc w:val="center"/>
+              <w:rPr>
+                <w:sz w:val="20"/>
+                <w:szCs w:val="20"/>
+              </w:rPr>
+            </w:pPr>
+            <w:proofErr w:type="gramStart"/>
+            <w:r>
+              <w:rPr>
+                <w:sz w:val="20"/>
+                <w:szCs w:val="20"/>
+              </w:rPr>
+              <w:t xml:space="preserve">34345</w:t>
+            </w:r>
+          </w:p>
+        </w:tc>
+        <w:tc>
+          <w:tcPr>
+            <w:tcW w:w="2503" w:type="dxa"/>
+            <w:gridSpan w:val="5"/>
+          </w:tcPr>
+          <w:p>
+            <w:pPr>
+              <w:jc w:val="center"/>
+              <w:rPr>
+                <w:sz w:val="20"/>
+                <w:szCs w:val="20"/>
+                <w:lang w:val="en-US"/>
+              </w:rPr>
+            </w:pPr>
+            <w:r>
+              <w:rPr>
+                <w:sz w:val="20"/>
+                <w:szCs w:val="20"/>
+                <w:lang w:val="en-US"/>
+              </w:rPr>
+              <w:t xml:space="preserve">0.2</w:t>
+            </w:r>
+          </w:p>
+        </w:tc>
+        <w:tc>
+          <w:tcPr>
+            <w:tcW w:w="2991" w:type="dxa"/>
+          </w:tcPr>
+          <w:p>
+            <w:pPr>
+              <w:jc w:val="center"/>
+              <w:rPr>
+                <w:sz w:val="20"/>
+                <w:szCs w:val="20"/>
+              </w:rPr>
+            </w:pPr>
+            <w:r>
+              <w:rPr>
+                <w:sz w:val="20"/>
+                <w:szCs w:val="20"/>
+              </w:rPr>
+              <w:t>–</w:t>
             </w:r>
           </w:p>
         </w:tc>

</xml_diff>